<commit_message>
made occupation conditional on user.work
Fix the bug where the interview tried to define occupation even if user said they were unemployed.
</commit_message>
<xml_diff>
--- a/docassemble/Covid19debt/data/templates/debt_report.docx
+++ b/docassemble/Covid19debt/data/templates/debt_report.docx
@@ -115,7 +115,27 @@
       </w:pPr>
       <w:r>
         <w:rPr/>
+        <w:t>{%p if user.work == “Full time”%}</w:t>
+      </w:r>
+    </w:p>
+    <w:p>
+      <w:pPr>
+        <w:pStyle w:val="Normal"/>
+        <w:rPr/>
+      </w:pPr>
+      <w:r>
+        <w:rPr/>
         <w:t>Occupation: {{ user.occup1 }}</w:t>
+      </w:r>
+    </w:p>
+    <w:p>
+      <w:pPr>
+        <w:pStyle w:val="Normal"/>
+        <w:rPr/>
+      </w:pPr>
+      <w:r>
+        <w:rPr/>
+        <w:t>{%p endif %}</w:t>
       </w:r>
     </w:p>
     <w:p>
@@ -1542,14 +1562,7 @@
                 <w:b/>
                 <w:bCs/>
               </w:rPr>
-              <w:t xml:space="preserve">Total Value of Assets: </w:t>
-            </w:r>
-            <w:r>
-              <w:rPr>
-                <w:b/>
-                <w:bCs/>
-              </w:rPr>
-              <w:t>{{ total_assets }}</w:t>
+              <w:t>Total Value of Assets: {{ total_assets }}</w:t>
             </w:r>
           </w:p>
         </w:tc>
@@ -1781,14 +1794,7 @@
                 <w:b/>
                 <w:bCs/>
               </w:rPr>
-              <w:t xml:space="preserve">Total Amount of Annual Expenses: </w:t>
-            </w:r>
-            <w:r>
-              <w:rPr>
-                <w:b/>
-                <w:bCs/>
-              </w:rPr>
-              <w:t>{{ total_expenses }}</w:t>
+              <w:t>Total Amount of Annual Expenses: {{ total_expenses }}</w:t>
             </w:r>
           </w:p>
         </w:tc>

</xml_diff>

<commit_message>
removed write in for full/part time occupation
</commit_message>
<xml_diff>
--- a/docassemble/Covid19debt/data/templates/debt_report.docx
+++ b/docassemble/Covid19debt/data/templates/debt_report.docx
@@ -12,38 +12,18 @@
         <w:rPr>
           <w:rFonts w:ascii="Arial" w:hAnsi="Arial" w:cs="Arial"/>
           <w:color w:val="000000" w:themeColor="text1"/>
-          <w:sz w:val="24"/>
-          <w:szCs w:val="24"/>
-        </w:rPr>
-      </w:pPr>
-      <w:r>
-        <w:rPr>
-          <w:rFonts w:ascii="Arial" w:hAnsi="Arial" w:cs="Arial"/>
-          <w:color w:val="000000" w:themeColor="text1"/>
-          <w:sz w:val="24"/>
-          <w:szCs w:val="24"/>
-        </w:rPr>
-        <w:t xml:space="preserve">Debt Report for </w:t>
-      </w:r>
-      <w:proofErr w:type="gramStart"/>
-      <w:r>
-        <w:rPr>
-          <w:rFonts w:ascii="Arial" w:hAnsi="Arial" w:cs="Arial"/>
-          <w:color w:val="000000" w:themeColor="text1"/>
-          <w:sz w:val="24"/>
-          <w:szCs w:val="24"/>
-        </w:rPr>
-        <w:t>{{ user.name</w:t>
-      </w:r>
-      <w:proofErr w:type="gramEnd"/>
-      <w:r>
-        <w:rPr>
-          <w:rFonts w:ascii="Arial" w:hAnsi="Arial" w:cs="Arial"/>
-          <w:color w:val="000000" w:themeColor="text1"/>
-          <w:sz w:val="24"/>
-          <w:szCs w:val="24"/>
-        </w:rPr>
-        <w:t xml:space="preserve"> }}</w:t>
+          <w:sz w:val="32"/>
+          <w:szCs w:val="32"/>
+        </w:rPr>
+      </w:pPr>
+      <w:r>
+        <w:rPr>
+          <w:rFonts w:ascii="Arial" w:hAnsi="Arial" w:cs="Arial"/>
+          <w:color w:val="000000" w:themeColor="text1"/>
+          <w:sz w:val="32"/>
+          <w:szCs w:val="32"/>
+        </w:rPr>
+        <w:t>Debt Report for {{ user.name }}</w:t>
       </w:r>
     </w:p>
     <w:p>
@@ -53,7 +33,6 @@
           <w:color w:val="000000" w:themeColor="text1"/>
         </w:rPr>
       </w:pPr>
-      <w:proofErr w:type="gramStart"/>
       <w:r>
         <w:rPr>
           <w:rFonts w:ascii="Arial" w:hAnsi="Arial" w:cs="Arial"/>
@@ -67,15 +46,7 @@
           <w:rFonts w:ascii="Arial" w:hAnsi="Arial" w:cs="Arial"/>
           <w:color w:val="000000" w:themeColor="text1"/>
         </w:rPr>
-        <w:t>user</w:t>
-      </w:r>
-      <w:proofErr w:type="gramEnd"/>
-      <w:r>
-        <w:rPr>
-          <w:rFonts w:ascii="Arial" w:hAnsi="Arial" w:cs="Arial"/>
-          <w:color w:val="000000" w:themeColor="text1"/>
-        </w:rPr>
-        <w:t>.address.address</w:t>
+        <w:t>user.address.address</w:t>
       </w:r>
       <w:proofErr w:type="spellEnd"/>
       <w:r>
@@ -141,7 +112,6 @@
           <w:color w:val="000000" w:themeColor="text1"/>
         </w:rPr>
       </w:pPr>
-      <w:proofErr w:type="gramStart"/>
       <w:r>
         <w:rPr>
           <w:rFonts w:ascii="Arial" w:hAnsi="Arial" w:cs="Arial"/>
@@ -155,15 +125,7 @@
           <w:rFonts w:ascii="Arial" w:hAnsi="Arial" w:cs="Arial"/>
           <w:color w:val="000000" w:themeColor="text1"/>
         </w:rPr>
-        <w:t>user</w:t>
-      </w:r>
-      <w:proofErr w:type="gramEnd"/>
-      <w:r>
-        <w:rPr>
-          <w:rFonts w:ascii="Arial" w:hAnsi="Arial" w:cs="Arial"/>
-          <w:color w:val="000000" w:themeColor="text1"/>
-        </w:rPr>
-        <w:t>.email</w:t>
+        <w:t>user.email</w:t>
       </w:r>
       <w:proofErr w:type="spellEnd"/>
       <w:r>
@@ -213,21 +175,12 @@
           <w:color w:val="000000" w:themeColor="text1"/>
         </w:rPr>
       </w:pPr>
-      <w:proofErr w:type="gramStart"/>
-      <w:r>
-        <w:rPr>
-          <w:rFonts w:ascii="Arial" w:hAnsi="Arial" w:cs="Arial"/>
-          <w:color w:val="000000" w:themeColor="text1"/>
-        </w:rPr>
-        <w:t>{{ user.name</w:t>
-      </w:r>
-      <w:proofErr w:type="gramEnd"/>
-      <w:r>
-        <w:rPr>
-          <w:rFonts w:ascii="Arial" w:hAnsi="Arial" w:cs="Arial"/>
-          <w:color w:val="000000" w:themeColor="text1"/>
-        </w:rPr>
-        <w:t xml:space="preserve"> }}</w:t>
+      <w:r>
+        <w:rPr>
+          <w:rFonts w:ascii="Arial" w:hAnsi="Arial" w:cs="Arial"/>
+          <w:color w:val="000000" w:themeColor="text1"/>
+        </w:rPr>
+        <w:t>{{ user.name }}</w:t>
       </w:r>
     </w:p>
     <w:p>
@@ -237,7 +190,6 @@
           <w:color w:val="000000" w:themeColor="text1"/>
         </w:rPr>
       </w:pPr>
-      <w:proofErr w:type="gramStart"/>
       <w:r>
         <w:rPr>
           <w:rFonts w:ascii="Arial" w:hAnsi="Arial" w:cs="Arial"/>
@@ -254,7 +206,6 @@
         <w:t>user.dob</w:t>
       </w:r>
       <w:proofErr w:type="spellEnd"/>
-      <w:proofErr w:type="gramEnd"/>
       <w:r>
         <w:rPr>
           <w:rFonts w:ascii="Arial" w:hAnsi="Arial" w:cs="Arial"/>
@@ -299,21 +250,7 @@
           <w:rFonts w:ascii="Arial" w:hAnsi="Arial" w:cs="Arial"/>
           <w:color w:val="000000" w:themeColor="text1"/>
         </w:rPr>
-        <w:t xml:space="preserve">Work </w:t>
-      </w:r>
-      <w:r>
-        <w:rPr>
-          <w:rFonts w:ascii="Arial" w:hAnsi="Arial" w:cs="Arial"/>
-          <w:color w:val="000000" w:themeColor="text1"/>
-        </w:rPr>
-        <w:t>status: {{ user.work.true_values()</w:t>
-      </w:r>
-      <w:r>
-        <w:rPr>
-          <w:rFonts w:ascii="Arial" w:hAnsi="Arial" w:cs="Arial"/>
-          <w:color w:val="000000" w:themeColor="text1"/>
-        </w:rPr>
-        <w:t xml:space="preserve"> }}</w:t>
+        <w:t>Work status: {{ user.work.true_values() }}</w:t>
       </w:r>
     </w:p>
     <w:p>
@@ -328,189 +265,39 @@
           <w:rFonts w:ascii="Arial" w:hAnsi="Arial" w:cs="Arial"/>
           <w:color w:val="000000" w:themeColor="text1"/>
         </w:rPr>
-        <w:t xml:space="preserve">{%p if </w:t>
+        <w:t xml:space="preserve">Housing Status: {{ </w:t>
       </w:r>
       <w:proofErr w:type="spellStart"/>
-      <w:proofErr w:type="gramStart"/>
-      <w:r>
-        <w:rPr>
-          <w:rFonts w:ascii="Arial" w:hAnsi="Arial" w:cs="Arial"/>
-          <w:color w:val="000000" w:themeColor="text1"/>
-        </w:rPr>
-        <w:t>user.work</w:t>
+      <w:r>
+        <w:rPr>
+          <w:rFonts w:ascii="Arial" w:hAnsi="Arial" w:cs="Arial"/>
+          <w:color w:val="000000" w:themeColor="text1"/>
+        </w:rPr>
+        <w:t>user.house_status</w:t>
       </w:r>
       <w:proofErr w:type="spellEnd"/>
-      <w:proofErr w:type="gramEnd"/>
-      <w:r>
-        <w:rPr>
-          <w:rFonts w:ascii="Arial" w:hAnsi="Arial" w:cs="Arial"/>
-          <w:color w:val="000000" w:themeColor="text1"/>
-        </w:rPr>
-        <w:t xml:space="preserve"> == “Full time”%}</w:t>
-      </w:r>
-    </w:p>
-    <w:p>
-      <w:pPr>
-        <w:rPr>
-          <w:rFonts w:ascii="Arial" w:hAnsi="Arial" w:cs="Arial"/>
-          <w:color w:val="000000" w:themeColor="text1"/>
-        </w:rPr>
-      </w:pPr>
-      <w:r>
-        <w:rPr>
-          <w:rFonts w:ascii="Arial" w:hAnsi="Arial" w:cs="Arial"/>
-          <w:color w:val="000000" w:themeColor="text1"/>
-        </w:rPr>
-        <w:t xml:space="preserve">Occupation: </w:t>
-      </w:r>
-      <w:proofErr w:type="gramStart"/>
-      <w:r>
-        <w:rPr>
-          <w:rFonts w:ascii="Arial" w:hAnsi="Arial" w:cs="Arial"/>
-          <w:color w:val="000000" w:themeColor="text1"/>
-        </w:rPr>
-        <w:t>{{ user</w:t>
-      </w:r>
-      <w:proofErr w:type="gramEnd"/>
-      <w:r>
-        <w:rPr>
-          <w:rFonts w:ascii="Arial" w:hAnsi="Arial" w:cs="Arial"/>
-          <w:color w:val="000000" w:themeColor="text1"/>
-        </w:rPr>
-        <w:t>.occup1 }}</w:t>
-      </w:r>
-    </w:p>
-    <w:p>
-      <w:pPr>
-        <w:rPr>
-          <w:rFonts w:ascii="Arial" w:hAnsi="Arial" w:cs="Arial"/>
-          <w:color w:val="000000" w:themeColor="text1"/>
-        </w:rPr>
-      </w:pPr>
-      <w:r>
-        <w:rPr>
-          <w:rFonts w:ascii="Arial" w:hAnsi="Arial" w:cs="Arial"/>
-          <w:color w:val="000000" w:themeColor="text1"/>
-        </w:rPr>
-        <w:t>{%p endif %}</w:t>
-      </w:r>
-    </w:p>
-    <w:p>
-      <w:pPr>
-        <w:rPr>
-          <w:rFonts w:ascii="Arial" w:hAnsi="Arial" w:cs="Arial"/>
-          <w:color w:val="000000" w:themeColor="text1"/>
-        </w:rPr>
-      </w:pPr>
-    </w:p>
-    <w:p>
-      <w:pPr>
-        <w:rPr>
-          <w:rFonts w:ascii="Arial" w:hAnsi="Arial" w:cs="Arial"/>
-          <w:color w:val="000000" w:themeColor="text1"/>
-        </w:rPr>
-      </w:pPr>
-      <w:r>
-        <w:rPr>
-          <w:rFonts w:ascii="Arial" w:hAnsi="Arial" w:cs="Arial"/>
-          <w:color w:val="000000" w:themeColor="text1"/>
-        </w:rPr>
-        <w:t xml:space="preserve">{%p if </w:t>
+      <w:r>
+        <w:rPr>
+          <w:rFonts w:ascii="Arial" w:hAnsi="Arial" w:cs="Arial"/>
+          <w:color w:val="000000" w:themeColor="text1"/>
+        </w:rPr>
+        <w:t xml:space="preserve"> }}{% if </w:t>
       </w:r>
       <w:proofErr w:type="spellStart"/>
-      <w:proofErr w:type="gramStart"/>
-      <w:r>
-        <w:rPr>
-          <w:rFonts w:ascii="Arial" w:hAnsi="Arial" w:cs="Arial"/>
-          <w:color w:val="000000" w:themeColor="text1"/>
-        </w:rPr>
-        <w:t>user.work</w:t>
+      <w:r>
+        <w:rPr>
+          <w:rFonts w:ascii="Arial" w:hAnsi="Arial" w:cs="Arial"/>
+          <w:color w:val="000000" w:themeColor="text1"/>
+        </w:rPr>
+        <w:t>user.house_status</w:t>
       </w:r>
       <w:proofErr w:type="spellEnd"/>
-      <w:proofErr w:type="gramEnd"/>
-      <w:r>
-        <w:rPr>
-          <w:rFonts w:ascii="Arial" w:hAnsi="Arial" w:cs="Arial"/>
-          <w:color w:val="000000" w:themeColor="text1"/>
-        </w:rPr>
-        <w:t xml:space="preserve"> == “Part time”%}</w:t>
-      </w:r>
-    </w:p>
-    <w:p>
-      <w:pPr>
-        <w:rPr>
-          <w:rFonts w:ascii="Arial" w:hAnsi="Arial" w:cs="Arial"/>
-          <w:color w:val="000000" w:themeColor="text1"/>
-        </w:rPr>
-      </w:pPr>
-      <w:r>
-        <w:rPr>
-          <w:rFonts w:ascii="Arial" w:hAnsi="Arial" w:cs="Arial"/>
-          <w:color w:val="000000" w:themeColor="text1"/>
-        </w:rPr>
-        <w:t xml:space="preserve">Occupation: </w:t>
-      </w:r>
-      <w:proofErr w:type="gramStart"/>
-      <w:r>
-        <w:rPr>
-          <w:rFonts w:ascii="Arial" w:hAnsi="Arial" w:cs="Arial"/>
-          <w:color w:val="000000" w:themeColor="text1"/>
-        </w:rPr>
-        <w:t>{{ user</w:t>
-      </w:r>
-      <w:proofErr w:type="gramEnd"/>
-      <w:r>
-        <w:rPr>
-          <w:rFonts w:ascii="Arial" w:hAnsi="Arial" w:cs="Arial"/>
-          <w:color w:val="000000" w:themeColor="text1"/>
-        </w:rPr>
-        <w:t>.occup2 }}</w:t>
-      </w:r>
-    </w:p>
-    <w:p>
-      <w:pPr>
-        <w:rPr>
-          <w:rFonts w:ascii="Arial" w:hAnsi="Arial" w:cs="Arial"/>
-          <w:color w:val="000000" w:themeColor="text1"/>
-        </w:rPr>
-      </w:pPr>
-      <w:r>
-        <w:rPr>
-          <w:rFonts w:ascii="Arial" w:hAnsi="Arial" w:cs="Arial"/>
-          <w:color w:val="000000" w:themeColor="text1"/>
-        </w:rPr>
-        <w:t>{%p endif %}</w:t>
-      </w:r>
-    </w:p>
-    <w:p>
-      <w:pPr>
-        <w:rPr>
-          <w:rFonts w:ascii="Arial" w:hAnsi="Arial" w:cs="Arial"/>
-          <w:color w:val="000000" w:themeColor="text1"/>
-        </w:rPr>
-      </w:pPr>
-    </w:p>
-    <w:p>
-      <w:pPr>
-        <w:rPr>
-          <w:rFonts w:ascii="Arial" w:hAnsi="Arial" w:cs="Arial"/>
-          <w:color w:val="000000" w:themeColor="text1"/>
-        </w:rPr>
-      </w:pPr>
-      <w:r>
-        <w:rPr>
-          <w:rFonts w:ascii="Arial" w:hAnsi="Arial" w:cs="Arial"/>
-          <w:color w:val="000000" w:themeColor="text1"/>
-        </w:rPr>
-        <w:t xml:space="preserve">Housing Status: </w:t>
-      </w:r>
-      <w:proofErr w:type="gramStart"/>
-      <w:r>
-        <w:rPr>
-          <w:rFonts w:ascii="Arial" w:hAnsi="Arial" w:cs="Arial"/>
-          <w:color w:val="000000" w:themeColor="text1"/>
-        </w:rPr>
-        <w:t xml:space="preserve">{{ </w:t>
+      <w:r>
+        <w:rPr>
+          <w:rFonts w:ascii="Arial" w:hAnsi="Arial" w:cs="Arial"/>
+          <w:color w:val="000000" w:themeColor="text1"/>
+        </w:rPr>
+        <w:t xml:space="preserve"> == “Joint tenants” %}, {{ </w:t>
       </w:r>
       <w:proofErr w:type="spellStart"/>
       <w:r>
@@ -518,15 +305,7 @@
           <w:rFonts w:ascii="Arial" w:hAnsi="Arial" w:cs="Arial"/>
           <w:color w:val="000000" w:themeColor="text1"/>
         </w:rPr>
-        <w:t>user</w:t>
-      </w:r>
-      <w:proofErr w:type="gramEnd"/>
-      <w:r>
-        <w:rPr>
-          <w:rFonts w:ascii="Arial" w:hAnsi="Arial" w:cs="Arial"/>
-          <w:color w:val="000000" w:themeColor="text1"/>
-        </w:rPr>
-        <w:t>.house_status</w:t>
+        <w:t>user.house_status_rentshare</w:t>
       </w:r>
       <w:proofErr w:type="spellEnd"/>
       <w:r>
@@ -534,7 +313,7 @@
           <w:rFonts w:ascii="Arial" w:hAnsi="Arial" w:cs="Arial"/>
           <w:color w:val="000000" w:themeColor="text1"/>
         </w:rPr>
-        <w:t xml:space="preserve"> }}{% if </w:t>
+        <w:t xml:space="preserve"> }} {% endif %} {% if </w:t>
       </w:r>
       <w:proofErr w:type="spellStart"/>
       <w:r>
@@ -550,14 +329,7 @@
           <w:rFonts w:ascii="Arial" w:hAnsi="Arial" w:cs="Arial"/>
           <w:color w:val="000000" w:themeColor="text1"/>
         </w:rPr>
-        <w:t xml:space="preserve"> == “Joint ten</w:t>
-      </w:r>
-      <w:r>
-        <w:rPr>
-          <w:rFonts w:ascii="Arial" w:hAnsi="Arial" w:cs="Arial"/>
-          <w:color w:val="000000" w:themeColor="text1"/>
-        </w:rPr>
-        <w:t xml:space="preserve">ants” %}, {{ </w:t>
+        <w:t xml:space="preserve"> == “Joint Mortgage” %}, {{ </w:t>
       </w:r>
       <w:proofErr w:type="spellStart"/>
       <w:r>
@@ -565,7 +337,7 @@
           <w:rFonts w:ascii="Arial" w:hAnsi="Arial" w:cs="Arial"/>
           <w:color w:val="000000" w:themeColor="text1"/>
         </w:rPr>
-        <w:t>user.house_status_rentshare</w:t>
+        <w:t>user.house_status_mortshare</w:t>
       </w:r>
       <w:proofErr w:type="spellEnd"/>
       <w:r>
@@ -573,48 +345,8 @@
           <w:rFonts w:ascii="Arial" w:hAnsi="Arial" w:cs="Arial"/>
           <w:color w:val="000000" w:themeColor="text1"/>
         </w:rPr>
-        <w:t xml:space="preserve"> }} {% endif %} {% if </w:t>
-      </w:r>
-      <w:proofErr w:type="spellStart"/>
-      <w:r>
-        <w:rPr>
-          <w:rFonts w:ascii="Arial" w:hAnsi="Arial" w:cs="Arial"/>
-          <w:color w:val="000000" w:themeColor="text1"/>
-        </w:rPr>
-        <w:t>user.house_status</w:t>
-      </w:r>
-      <w:proofErr w:type="spellEnd"/>
-      <w:r>
-        <w:rPr>
-          <w:rFonts w:ascii="Arial" w:hAnsi="Arial" w:cs="Arial"/>
-          <w:color w:val="000000" w:themeColor="text1"/>
-        </w:rPr>
-        <w:t xml:space="preserve"> == “Joint Mortgage” %}, {{ </w:t>
-      </w:r>
-      <w:proofErr w:type="spellStart"/>
-      <w:r>
-        <w:rPr>
-          <w:rFonts w:ascii="Arial" w:hAnsi="Arial" w:cs="Arial"/>
-          <w:color w:val="000000" w:themeColor="text1"/>
-        </w:rPr>
-        <w:t>user.house_status_mortshare</w:t>
-      </w:r>
-      <w:proofErr w:type="spellEnd"/>
-      <w:r>
-        <w:rPr>
-          <w:rFonts w:ascii="Arial" w:hAnsi="Arial" w:cs="Arial"/>
-          <w:color w:val="000000" w:themeColor="text1"/>
-        </w:rPr>
         <w:t xml:space="preserve"> }} {%endif %}</w:t>
       </w:r>
-    </w:p>
-    <w:p>
-      <w:pPr>
-        <w:rPr>
-          <w:rFonts w:ascii="Arial" w:hAnsi="Arial" w:cs="Arial"/>
-          <w:color w:val="000000" w:themeColor="text1"/>
-        </w:rPr>
-      </w:pPr>
     </w:p>
     <w:p>
       <w:pPr>
@@ -633,7 +365,6 @@
         <w:t xml:space="preserve">{%p if </w:t>
       </w:r>
       <w:proofErr w:type="spellStart"/>
-      <w:proofErr w:type="gramStart"/>
       <w:r>
         <w:rPr>
           <w:rFonts w:ascii="Arial" w:eastAsia="Times New Roman" w:hAnsi="Arial" w:cs="Arial"/>
@@ -641,9 +372,9 @@
           <w:kern w:val="0"/>
           <w:lang w:eastAsia="en-US" w:bidi="ar-SA"/>
         </w:rPr>
-        <w:t>user.house</w:t>
-      </w:r>
-      <w:proofErr w:type="gramEnd"/>
+        <w:t>user.house_num</w:t>
+      </w:r>
+      <w:proofErr w:type="spellEnd"/>
       <w:r>
         <w:rPr>
           <w:rFonts w:ascii="Arial" w:eastAsia="Times New Roman" w:hAnsi="Arial" w:cs="Arial"/>
@@ -651,9 +382,15 @@
           <w:kern w:val="0"/>
           <w:lang w:eastAsia="en-US" w:bidi="ar-SA"/>
         </w:rPr>
-        <w:t>_num</w:t>
-      </w:r>
-      <w:proofErr w:type="spellEnd"/>
+        <w:t xml:space="preserve"> %}</w:t>
+      </w:r>
+      <w:r>
+        <w:rPr>
+          <w:rFonts w:ascii="Arial" w:hAnsi="Arial" w:cs="Arial"/>
+          <w:color w:val="212529"/>
+        </w:rPr>
+        <w:t xml:space="preserve"> People in household: </w:t>
+      </w:r>
       <w:r>
         <w:rPr>
           <w:rFonts w:ascii="Arial" w:eastAsia="Times New Roman" w:hAnsi="Arial" w:cs="Arial"/>
@@ -661,15 +398,47 @@
           <w:kern w:val="0"/>
           <w:lang w:eastAsia="en-US" w:bidi="ar-SA"/>
         </w:rPr>
-        <w:t xml:space="preserve"> %}</w:t>
-      </w:r>
+        <w:t xml:space="preserve">{{ </w:t>
+      </w:r>
+      <w:proofErr w:type="spellStart"/>
       <w:r>
         <w:rPr>
           <w:rFonts w:ascii="Arial" w:hAnsi="Arial" w:cs="Arial"/>
           <w:color w:val="212529"/>
         </w:rPr>
-        <w:t xml:space="preserve"> People in household: </w:t>
-      </w:r>
+        <w:t>user.house_num</w:t>
+      </w:r>
+      <w:proofErr w:type="spellEnd"/>
+      <w:r>
+        <w:rPr>
+          <w:rFonts w:ascii="Arial" w:hAnsi="Arial" w:cs="Arial"/>
+          <w:color w:val="212529"/>
+        </w:rPr>
+        <w:t xml:space="preserve"> }} </w:t>
+      </w:r>
+    </w:p>
+    <w:p>
+      <w:pPr>
+        <w:rPr>
+          <w:rFonts w:ascii="Arial" w:hAnsi="Arial" w:cs="Arial"/>
+          <w:color w:val="000000" w:themeColor="text1"/>
+        </w:rPr>
+      </w:pPr>
+      <w:r>
+        <w:rPr>
+          <w:rFonts w:ascii="Arial" w:hAnsi="Arial" w:cs="Arial"/>
+          <w:color w:val="000000" w:themeColor="text1"/>
+        </w:rPr>
+        <w:t>{%p endif %}</w:t>
+      </w:r>
+    </w:p>
+    <w:p>
+      <w:pPr>
+        <w:rPr>
+          <w:rFonts w:ascii="Arial" w:hAnsi="Arial" w:cs="Arial"/>
+          <w:color w:val="212529"/>
+        </w:rPr>
+      </w:pPr>
       <w:r>
         <w:rPr>
           <w:rFonts w:ascii="Arial" w:eastAsia="Times New Roman" w:hAnsi="Arial" w:cs="Arial"/>
@@ -677,59 +446,9 @@
           <w:kern w:val="0"/>
           <w:lang w:eastAsia="en-US" w:bidi="ar-SA"/>
         </w:rPr>
-        <w:t xml:space="preserve">{{ </w:t>
+        <w:t xml:space="preserve">{%p if </w:t>
       </w:r>
       <w:proofErr w:type="spellStart"/>
-      <w:r>
-        <w:rPr>
-          <w:rFonts w:ascii="Arial" w:hAnsi="Arial" w:cs="Arial"/>
-          <w:color w:val="212529"/>
-        </w:rPr>
-        <w:t>user.house_num</w:t>
-      </w:r>
-      <w:proofErr w:type="spellEnd"/>
-      <w:r>
-        <w:rPr>
-          <w:rFonts w:ascii="Arial" w:hAnsi="Arial" w:cs="Arial"/>
-          <w:color w:val="212529"/>
-        </w:rPr>
-        <w:t xml:space="preserve"> }} </w:t>
-      </w:r>
-    </w:p>
-    <w:p>
-      <w:pPr>
-        <w:rPr>
-          <w:rFonts w:ascii="Arial" w:hAnsi="Arial" w:cs="Arial"/>
-          <w:color w:val="000000" w:themeColor="text1"/>
-        </w:rPr>
-      </w:pPr>
-      <w:r>
-        <w:rPr>
-          <w:rFonts w:ascii="Arial" w:hAnsi="Arial" w:cs="Arial"/>
-          <w:color w:val="000000" w:themeColor="text1"/>
-        </w:rPr>
-        <w:t>{%p endif %}</w:t>
-      </w:r>
-    </w:p>
-    <w:p>
-      <w:pPr>
-        <w:pStyle w:val="HTMLPreformatted"/>
-        <w:shd w:val="clear" w:color="auto" w:fill="FFFFFF"/>
-        <w:rPr>
-          <w:rFonts w:ascii="Arial" w:hAnsi="Arial" w:cs="Arial"/>
-          <w:color w:val="212529"/>
-          <w:sz w:val="24"/>
-          <w:szCs w:val="24"/>
-        </w:rPr>
-      </w:pPr>
-    </w:p>
-    <w:p>
-      <w:pPr>
-        <w:rPr>
-          <w:rFonts w:ascii="Arial" w:hAnsi="Arial" w:cs="Arial"/>
-          <w:color w:val="212529"/>
-        </w:rPr>
-      </w:pPr>
       <w:r>
         <w:rPr>
           <w:rFonts w:ascii="Arial" w:eastAsia="Times New Roman" w:hAnsi="Arial" w:cs="Arial"/>
@@ -737,10 +456,9 @@
           <w:kern w:val="0"/>
           <w:lang w:eastAsia="en-US" w:bidi="ar-SA"/>
         </w:rPr>
-        <w:t xml:space="preserve">{%p if </w:t>
-      </w:r>
-      <w:proofErr w:type="spellStart"/>
-      <w:proofErr w:type="gramStart"/>
+        <w:t>user.house_aware</w:t>
+      </w:r>
+      <w:proofErr w:type="spellEnd"/>
       <w:r>
         <w:rPr>
           <w:rFonts w:ascii="Arial" w:eastAsia="Times New Roman" w:hAnsi="Arial" w:cs="Arial"/>
@@ -748,36 +466,7 @@
           <w:kern w:val="0"/>
           <w:lang w:eastAsia="en-US" w:bidi="ar-SA"/>
         </w:rPr>
-        <w:t>user.house</w:t>
-      </w:r>
-      <w:proofErr w:type="gramEnd"/>
-      <w:r>
-        <w:rPr>
-          <w:rFonts w:ascii="Arial" w:eastAsia="Times New Roman" w:hAnsi="Arial" w:cs="Arial"/>
-          <w:color w:val="212529"/>
-          <w:kern w:val="0"/>
-          <w:lang w:eastAsia="en-US" w:bidi="ar-SA"/>
-        </w:rPr>
-        <w:t>_aware</w:t>
-      </w:r>
-      <w:proofErr w:type="spellEnd"/>
-      <w:r>
-        <w:rPr>
-          <w:rFonts w:ascii="Arial" w:eastAsia="Times New Roman" w:hAnsi="Arial" w:cs="Arial"/>
-          <w:color w:val="212529"/>
-          <w:kern w:val="0"/>
-          <w:lang w:eastAsia="en-US" w:bidi="ar-SA"/>
-        </w:rPr>
-        <w:t xml:space="preserve"> </w:t>
-      </w:r>
-      <w:r>
-        <w:rPr>
-          <w:rFonts w:ascii="Arial" w:eastAsia="Times New Roman" w:hAnsi="Arial" w:cs="Arial"/>
-          <w:color w:val="212529"/>
-          <w:kern w:val="0"/>
-          <w:lang w:eastAsia="en-US" w:bidi="ar-SA"/>
-        </w:rPr>
-        <w:t xml:space="preserve">%} Household aware of debt situation: {{ </w:t>
+        <w:t xml:space="preserve"> %} Household aware of debt situation: {{ </w:t>
       </w:r>
       <w:proofErr w:type="spellStart"/>
       <w:r>
@@ -818,6 +507,29 @@
           <w:color w:val="000000" w:themeColor="text1"/>
         </w:rPr>
       </w:pPr>
+      <w:r>
+        <w:rPr>
+          <w:rFonts w:ascii="Arial" w:hAnsi="Arial" w:cs="Arial"/>
+          <w:color w:val="000000" w:themeColor="text1"/>
+        </w:rPr>
+        <w:t xml:space="preserve">Marriage Status: {{ </w:t>
+      </w:r>
+      <w:proofErr w:type="spellStart"/>
+      <w:r>
+        <w:rPr>
+          <w:rFonts w:ascii="Arial" w:hAnsi="Arial" w:cs="Arial"/>
+          <w:color w:val="000000" w:themeColor="text1"/>
+        </w:rPr>
+        <w:t>user.marriage</w:t>
+      </w:r>
+      <w:proofErr w:type="spellEnd"/>
+      <w:r>
+        <w:rPr>
+          <w:rFonts w:ascii="Arial" w:hAnsi="Arial" w:cs="Arial"/>
+          <w:color w:val="000000" w:themeColor="text1"/>
+        </w:rPr>
+        <w:t xml:space="preserve"> }}</w:t>
+      </w:r>
     </w:p>
     <w:p>
       <w:pPr>
@@ -831,15 +543,7 @@
           <w:rFonts w:ascii="Arial" w:hAnsi="Arial" w:cs="Arial"/>
           <w:color w:val="000000" w:themeColor="text1"/>
         </w:rPr>
-        <w:t xml:space="preserve">Marriage Status: </w:t>
-      </w:r>
-      <w:proofErr w:type="gramStart"/>
-      <w:r>
-        <w:rPr>
-          <w:rFonts w:ascii="Arial" w:hAnsi="Arial" w:cs="Arial"/>
-          <w:color w:val="000000" w:themeColor="text1"/>
-        </w:rPr>
-        <w:t xml:space="preserve">{{ </w:t>
+        <w:t xml:space="preserve">Number of Dependents:  {{ </w:t>
       </w:r>
       <w:proofErr w:type="spellStart"/>
       <w:r>
@@ -847,15 +551,7 @@
           <w:rFonts w:ascii="Arial" w:hAnsi="Arial" w:cs="Arial"/>
           <w:color w:val="000000" w:themeColor="text1"/>
         </w:rPr>
-        <w:t>user</w:t>
-      </w:r>
-      <w:proofErr w:type="gramEnd"/>
-      <w:r>
-        <w:rPr>
-          <w:rFonts w:ascii="Arial" w:hAnsi="Arial" w:cs="Arial"/>
-          <w:color w:val="000000" w:themeColor="text1"/>
-        </w:rPr>
-        <w:t>.marriage</w:t>
+        <w:t>user.childrenNum</w:t>
       </w:r>
       <w:proofErr w:type="spellEnd"/>
       <w:r>
@@ -873,122 +569,44 @@
           <w:color w:val="000000" w:themeColor="text1"/>
         </w:rPr>
       </w:pPr>
-      <w:r>
-        <w:rPr>
-          <w:rFonts w:ascii="Arial" w:hAnsi="Arial" w:cs="Arial"/>
-          <w:color w:val="000000" w:themeColor="text1"/>
-        </w:rPr>
-        <w:t>Mental Health Status:</w:t>
-      </w:r>
     </w:p>
     <w:p>
       <w:pPr>
-        <w:rPr>
-          <w:rFonts w:ascii="Arial" w:hAnsi="Arial" w:cs="Arial"/>
-          <w:color w:val="000000" w:themeColor="text1"/>
-        </w:rPr>
-      </w:pPr>
-      <w:r>
-        <w:rPr>
-          <w:rFonts w:ascii="Arial" w:hAnsi="Arial" w:cs="Arial"/>
-          <w:color w:val="000000" w:themeColor="text1"/>
-        </w:rPr>
-        <w:t>Number of Dependents</w:t>
-      </w:r>
-      <w:proofErr w:type="gramStart"/>
-      <w:r>
-        <w:rPr>
-          <w:rFonts w:ascii="Arial" w:hAnsi="Arial" w:cs="Arial"/>
-          <w:color w:val="000000" w:themeColor="text1"/>
-        </w:rPr>
-        <w:t>:  {</w:t>
-      </w:r>
-      <w:proofErr w:type="gramEnd"/>
-      <w:r>
-        <w:rPr>
-          <w:rFonts w:ascii="Arial" w:hAnsi="Arial" w:cs="Arial"/>
-          <w:color w:val="000000" w:themeColor="text1"/>
-        </w:rPr>
-        <w:t xml:space="preserve">{ </w:t>
-      </w:r>
-      <w:proofErr w:type="spellStart"/>
-      <w:r>
-        <w:rPr>
-          <w:rFonts w:ascii="Arial" w:hAnsi="Arial" w:cs="Arial"/>
-          <w:color w:val="000000" w:themeColor="text1"/>
-        </w:rPr>
-        <w:t>user.childrenNum</w:t>
-      </w:r>
-      <w:proofErr w:type="spellEnd"/>
-      <w:r>
-        <w:rPr>
-          <w:rFonts w:ascii="Arial" w:hAnsi="Arial" w:cs="Arial"/>
-          <w:color w:val="000000" w:themeColor="text1"/>
-        </w:rPr>
-        <w:t xml:space="preserve"> }}</w:t>
-      </w:r>
-    </w:p>
-    <w:p>
-      <w:pPr>
-        <w:rPr>
-          <w:rFonts w:ascii="Arial" w:hAnsi="Arial" w:cs="Arial"/>
-          <w:color w:val="000000" w:themeColor="text1"/>
-        </w:rPr>
-      </w:pPr>
-    </w:p>
-    <w:p>
-      <w:pPr>
         <w:pStyle w:val="HTMLPreformatted"/>
         <w:shd w:val="clear" w:color="auto" w:fill="FFFFFF"/>
         <w:rPr>
-          <w:rFonts w:ascii="var(--bs-font-monospace)" w:hAnsi="var(--bs-font-monospace)"/>
+          <w:rFonts w:ascii="Arial" w:hAnsi="Arial" w:cs="Arial"/>
           <w:color w:val="212529"/>
-          <w:sz w:val="21"/>
-          <w:szCs w:val="21"/>
-        </w:rPr>
-      </w:pPr>
-      <w:r>
-        <w:rPr>
-          <w:rFonts w:ascii="Arial" w:hAnsi="Arial" w:cs="Arial"/>
-          <w:color w:val="000000" w:themeColor="text1"/>
-        </w:rPr>
-        <w:t xml:space="preserve">Current insolvency procedure: </w:t>
-      </w:r>
-      <w:proofErr w:type="gramStart"/>
-      <w:r>
-        <w:rPr>
-          <w:rFonts w:ascii="Arial" w:hAnsi="Arial" w:cs="Arial"/>
-          <w:color w:val="000000" w:themeColor="text1"/>
-        </w:rPr>
-        <w:t xml:space="preserve">{{ </w:t>
+          <w:sz w:val="24"/>
+          <w:szCs w:val="24"/>
+        </w:rPr>
+      </w:pPr>
+      <w:r>
+        <w:rPr>
+          <w:rFonts w:ascii="Arial" w:hAnsi="Arial" w:cs="Arial"/>
+          <w:color w:val="000000" w:themeColor="text1"/>
+          <w:sz w:val="24"/>
+          <w:szCs w:val="24"/>
+        </w:rPr>
+        <w:t xml:space="preserve">Current insolvency procedure: {{ </w:t>
       </w:r>
       <w:proofErr w:type="spellStart"/>
       <w:r>
         <w:rPr>
-          <w:rFonts w:ascii="var(--bs-font-monospace)" w:hAnsi="var(--bs-font-monospace)"/>
+          <w:rFonts w:ascii="Arial" w:hAnsi="Arial" w:cs="Arial"/>
           <w:color w:val="212529"/>
-          <w:sz w:val="21"/>
-          <w:szCs w:val="21"/>
-        </w:rPr>
-        <w:t>another</w:t>
-      </w:r>
-      <w:proofErr w:type="gramEnd"/>
-      <w:r>
-        <w:rPr>
-          <w:rFonts w:ascii="var(--bs-font-monospace)" w:hAnsi="var(--bs-font-monospace)"/>
+          <w:sz w:val="24"/>
+          <w:szCs w:val="24"/>
+        </w:rPr>
+        <w:t>another_debt_solution</w:t>
+      </w:r>
+      <w:proofErr w:type="spellEnd"/>
+      <w:r>
+        <w:rPr>
+          <w:rFonts w:ascii="Arial" w:hAnsi="Arial" w:cs="Arial"/>
           <w:color w:val="212529"/>
-          <w:sz w:val="21"/>
-          <w:szCs w:val="21"/>
-        </w:rPr>
-        <w:t>_debt_solution</w:t>
-      </w:r>
-      <w:proofErr w:type="spellEnd"/>
-      <w:r>
-        <w:rPr>
-          <w:rFonts w:ascii="var(--bs-font-monospace)" w:hAnsi="var(--bs-font-monospace)"/>
-          <w:color w:val="212529"/>
-          <w:sz w:val="21"/>
-          <w:szCs w:val="21"/>
+          <w:sz w:val="24"/>
+          <w:szCs w:val="24"/>
         </w:rPr>
         <w:t xml:space="preserve"> }}</w:t>
       </w:r>
@@ -1019,16 +637,12 @@
         <w:rPr>
           <w:rFonts w:ascii="Arial" w:hAnsi="Arial" w:cs="Arial"/>
           <w:color w:val="000000" w:themeColor="text1"/>
-          <w:sz w:val="24"/>
-          <w:szCs w:val="24"/>
-        </w:rPr>
-      </w:pPr>
-      <w:r>
-        <w:rPr>
-          <w:rFonts w:ascii="Arial" w:hAnsi="Arial" w:cs="Arial"/>
-          <w:color w:val="000000" w:themeColor="text1"/>
-          <w:sz w:val="24"/>
-          <w:szCs w:val="24"/>
+        </w:rPr>
+      </w:pPr>
+      <w:r>
+        <w:rPr>
+          <w:rFonts w:ascii="Arial" w:hAnsi="Arial" w:cs="Arial"/>
+          <w:color w:val="000000" w:themeColor="text1"/>
         </w:rPr>
         <w:t>Debts</w:t>
       </w:r>
@@ -1275,7 +889,6 @@
                 <w:color w:val="000000" w:themeColor="text1"/>
               </w:rPr>
             </w:pPr>
-            <w:proofErr w:type="gramStart"/>
             <w:r>
               <w:rPr>
                 <w:rFonts w:ascii="Arial" w:hAnsi="Arial" w:cs="Arial"/>
@@ -1289,15 +902,7 @@
                 <w:rFonts w:ascii="Arial" w:hAnsi="Arial" w:cs="Arial"/>
                 <w:color w:val="000000" w:themeColor="text1"/>
               </w:rPr>
-              <w:t>debt</w:t>
-            </w:r>
-            <w:proofErr w:type="gramEnd"/>
-            <w:r>
-              <w:rPr>
-                <w:rFonts w:ascii="Arial" w:hAnsi="Arial" w:cs="Arial"/>
-                <w:color w:val="000000" w:themeColor="text1"/>
-              </w:rPr>
-              <w:t>.creditor</w:t>
+              <w:t>debt.creditor</w:t>
             </w:r>
             <w:proofErr w:type="spellEnd"/>
             <w:r>
@@ -1326,21 +931,12 @@
                 <w:color w:val="000000" w:themeColor="text1"/>
               </w:rPr>
             </w:pPr>
-            <w:proofErr w:type="gramStart"/>
-            <w:r>
-              <w:rPr>
-                <w:rFonts w:ascii="Arial" w:hAnsi="Arial" w:cs="Arial"/>
-                <w:color w:val="000000" w:themeColor="text1"/>
-              </w:rPr>
-              <w:t>{{ debt.name</w:t>
-            </w:r>
-            <w:proofErr w:type="gramEnd"/>
-            <w:r>
-              <w:rPr>
-                <w:rFonts w:ascii="Arial" w:hAnsi="Arial" w:cs="Arial"/>
-                <w:color w:val="000000" w:themeColor="text1"/>
-              </w:rPr>
-              <w:t xml:space="preserve"> }}</w:t>
+            <w:r>
+              <w:rPr>
+                <w:rFonts w:ascii="Arial" w:hAnsi="Arial" w:cs="Arial"/>
+                <w:color w:val="000000" w:themeColor="text1"/>
+              </w:rPr>
+              <w:t>{{ debt.name }}</w:t>
             </w:r>
           </w:p>
         </w:tc>
@@ -1361,21 +957,12 @@
                 <w:color w:val="000000" w:themeColor="text1"/>
               </w:rPr>
             </w:pPr>
-            <w:proofErr w:type="gramStart"/>
-            <w:r>
-              <w:rPr>
-                <w:rFonts w:ascii="Arial" w:hAnsi="Arial" w:cs="Arial"/>
-                <w:color w:val="000000" w:themeColor="text1"/>
-              </w:rPr>
-              <w:t>{{ currency</w:t>
-            </w:r>
-            <w:proofErr w:type="gramEnd"/>
-            <w:r>
-              <w:rPr>
-                <w:rFonts w:ascii="Arial" w:hAnsi="Arial" w:cs="Arial"/>
-                <w:color w:val="000000" w:themeColor="text1"/>
-              </w:rPr>
-              <w:t>(</w:t>
+            <w:r>
+              <w:rPr>
+                <w:rFonts w:ascii="Arial" w:hAnsi="Arial" w:cs="Arial"/>
+                <w:color w:val="000000" w:themeColor="text1"/>
+              </w:rPr>
+              <w:t>{{ currency(</w:t>
             </w:r>
             <w:proofErr w:type="spellStart"/>
             <w:r>
@@ -1412,7 +999,6 @@
                 <w:color w:val="000000" w:themeColor="text1"/>
               </w:rPr>
             </w:pPr>
-            <w:proofErr w:type="gramStart"/>
             <w:r>
               <w:rPr>
                 <w:rFonts w:ascii="Arial" w:hAnsi="Arial" w:cs="Arial"/>
@@ -1426,15 +1012,7 @@
                 <w:rFonts w:ascii="Arial" w:hAnsi="Arial" w:cs="Arial"/>
                 <w:color w:val="000000" w:themeColor="text1"/>
               </w:rPr>
-              <w:t>debt</w:t>
-            </w:r>
-            <w:proofErr w:type="gramEnd"/>
-            <w:r>
-              <w:rPr>
-                <w:rFonts w:ascii="Arial" w:hAnsi="Arial" w:cs="Arial"/>
-                <w:color w:val="000000" w:themeColor="text1"/>
-              </w:rPr>
-              <w:t>.first_miss_date</w:t>
+              <w:t>debt.first_miss_date</w:t>
             </w:r>
             <w:proofErr w:type="spellEnd"/>
             <w:r>
@@ -1471,7 +1049,6 @@
                 <w:rFonts w:ascii="Arial" w:hAnsi="Arial" w:cs="Arial"/>
                 <w:color w:val="000000" w:themeColor="text1"/>
               </w:rPr>
-              <w:lastRenderedPageBreak/>
               <w:t xml:space="preserve">{%tr </w:t>
             </w:r>
             <w:proofErr w:type="spellStart"/>
@@ -1585,7 +1162,6 @@
                 <w:color w:val="000000" w:themeColor="text1"/>
               </w:rPr>
             </w:pPr>
-            <w:proofErr w:type="gramStart"/>
             <w:r>
               <w:rPr>
                 <w:rFonts w:ascii="Arial" w:hAnsi="Arial" w:cs="Arial"/>
@@ -1599,15 +1175,7 @@
                 <w:rFonts w:ascii="Arial" w:hAnsi="Arial" w:cs="Arial"/>
                 <w:color w:val="000000" w:themeColor="text1"/>
               </w:rPr>
-              <w:t>debt</w:t>
-            </w:r>
-            <w:proofErr w:type="gramEnd"/>
-            <w:r>
-              <w:rPr>
-                <w:rFonts w:ascii="Arial" w:hAnsi="Arial" w:cs="Arial"/>
-                <w:color w:val="000000" w:themeColor="text1"/>
-              </w:rPr>
-              <w:t>.creditor</w:t>
+              <w:t>debt.creditor</w:t>
             </w:r>
             <w:proofErr w:type="spellEnd"/>
             <w:r>
@@ -1636,15 +1204,47 @@
                 <w:color w:val="000000" w:themeColor="text1"/>
               </w:rPr>
             </w:pPr>
-            <w:proofErr w:type="gramStart"/>
-            <w:r>
-              <w:rPr>
-                <w:rFonts w:ascii="Arial" w:hAnsi="Arial" w:cs="Arial"/>
-                <w:color w:val="000000" w:themeColor="text1"/>
-              </w:rPr>
-              <w:t>{{ debt.name</w:t>
-            </w:r>
-            <w:proofErr w:type="gramEnd"/>
+            <w:r>
+              <w:rPr>
+                <w:rFonts w:ascii="Arial" w:hAnsi="Arial" w:cs="Arial"/>
+                <w:color w:val="000000" w:themeColor="text1"/>
+              </w:rPr>
+              <w:t>{{ debt.name }}</w:t>
+            </w:r>
+          </w:p>
+        </w:tc>
+        <w:tc>
+          <w:tcPr>
+            <w:tcW w:w="1446" w:type="dxa"/>
+            <w:tcBorders>
+              <w:top w:val="single" w:sz="2" w:space="0" w:color="000000"/>
+              <w:bottom w:val="single" w:sz="2" w:space="0" w:color="000000"/>
+            </w:tcBorders>
+            <w:shd w:val="clear" w:color="auto" w:fill="auto"/>
+          </w:tcPr>
+          <w:p>
+            <w:pPr>
+              <w:pStyle w:val="TableContents"/>
+              <w:rPr>
+                <w:rFonts w:ascii="Arial" w:hAnsi="Arial" w:cs="Arial"/>
+              </w:rPr>
+            </w:pPr>
+            <w:r>
+              <w:rPr>
+                <w:rFonts w:ascii="Arial" w:hAnsi="Arial" w:cs="Arial"/>
+                <w:color w:val="000000" w:themeColor="text1"/>
+              </w:rPr>
+              <w:t xml:space="preserve">{{ </w:t>
+            </w:r>
+            <w:proofErr w:type="spellStart"/>
+            <w:r>
+              <w:rPr>
+                <w:rFonts w:ascii="Arial" w:hAnsi="Arial" w:cs="Arial"/>
+                <w:color w:val="000000" w:themeColor="text1"/>
+              </w:rPr>
+              <w:t>debt.value</w:t>
+            </w:r>
+            <w:proofErr w:type="spellEnd"/>
             <w:r>
               <w:rPr>
                 <w:rFonts w:ascii="Arial" w:hAnsi="Arial" w:cs="Arial"/>
@@ -1656,18 +1256,21 @@
         </w:tc>
         <w:tc>
           <w:tcPr>
-            <w:tcW w:w="1446" w:type="dxa"/>
-            <w:tcBorders>
-              <w:top w:val="single" w:sz="2" w:space="0" w:color="000000"/>
-              <w:bottom w:val="single" w:sz="2" w:space="0" w:color="000000"/>
-            </w:tcBorders>
-            <w:shd w:val="clear" w:color="auto" w:fill="auto"/>
-          </w:tcPr>
-          <w:p>
-            <w:pPr>
-              <w:pStyle w:val="TableContents"/>
-            </w:pPr>
-            <w:proofErr w:type="gramStart"/>
+            <w:tcW w:w="2814" w:type="dxa"/>
+            <w:tcBorders>
+              <w:top w:val="single" w:sz="2" w:space="0" w:color="000000"/>
+              <w:bottom w:val="single" w:sz="2" w:space="0" w:color="000000"/>
+            </w:tcBorders>
+            <w:shd w:val="clear" w:color="auto" w:fill="auto"/>
+          </w:tcPr>
+          <w:p>
+            <w:pPr>
+              <w:pStyle w:val="TableContents"/>
+              <w:rPr>
+                <w:rFonts w:ascii="Arial" w:hAnsi="Arial" w:cs="Arial"/>
+                <w:color w:val="000000" w:themeColor="text1"/>
+              </w:rPr>
+            </w:pPr>
             <w:r>
               <w:rPr>
                 <w:rFonts w:ascii="Arial" w:hAnsi="Arial" w:cs="Arial"/>
@@ -1681,66 +1284,7 @@
                 <w:rFonts w:ascii="Arial" w:hAnsi="Arial" w:cs="Arial"/>
                 <w:color w:val="000000" w:themeColor="text1"/>
               </w:rPr>
-              <w:t>debt</w:t>
-            </w:r>
-            <w:proofErr w:type="gramEnd"/>
-            <w:r>
-              <w:rPr>
-                <w:rFonts w:ascii="Arial" w:hAnsi="Arial" w:cs="Arial"/>
-                <w:color w:val="000000" w:themeColor="text1"/>
-              </w:rPr>
-              <w:t>.value</w:t>
-            </w:r>
-            <w:proofErr w:type="spellEnd"/>
-            <w:r>
-              <w:rPr>
-                <w:rFonts w:ascii="Arial" w:hAnsi="Arial" w:cs="Arial"/>
-                <w:color w:val="000000" w:themeColor="text1"/>
-              </w:rPr>
-              <w:t xml:space="preserve"> }}</w:t>
-            </w:r>
-          </w:p>
-        </w:tc>
-        <w:tc>
-          <w:tcPr>
-            <w:tcW w:w="2814" w:type="dxa"/>
-            <w:tcBorders>
-              <w:top w:val="single" w:sz="2" w:space="0" w:color="000000"/>
-              <w:bottom w:val="single" w:sz="2" w:space="0" w:color="000000"/>
-            </w:tcBorders>
-            <w:shd w:val="clear" w:color="auto" w:fill="auto"/>
-          </w:tcPr>
-          <w:p>
-            <w:pPr>
-              <w:pStyle w:val="TableContents"/>
-              <w:rPr>
-                <w:rFonts w:ascii="Arial" w:hAnsi="Arial" w:cs="Arial"/>
-                <w:color w:val="000000" w:themeColor="text1"/>
-              </w:rPr>
-            </w:pPr>
-            <w:proofErr w:type="gramStart"/>
-            <w:r>
-              <w:rPr>
-                <w:rFonts w:ascii="Arial" w:hAnsi="Arial" w:cs="Arial"/>
-                <w:color w:val="000000" w:themeColor="text1"/>
-              </w:rPr>
-              <w:t xml:space="preserve">{{ </w:t>
-            </w:r>
-            <w:proofErr w:type="spellStart"/>
-            <w:r>
-              <w:rPr>
-                <w:rFonts w:ascii="Arial" w:hAnsi="Arial" w:cs="Arial"/>
-                <w:color w:val="000000" w:themeColor="text1"/>
-              </w:rPr>
-              <w:t>debt</w:t>
-            </w:r>
-            <w:proofErr w:type="gramEnd"/>
-            <w:r>
-              <w:rPr>
-                <w:rFonts w:ascii="Arial" w:hAnsi="Arial" w:cs="Arial"/>
-                <w:color w:val="000000" w:themeColor="text1"/>
-              </w:rPr>
-              <w:t>.first_miss_date</w:t>
+              <w:t>debt.first_miss_date</w:t>
             </w:r>
             <w:proofErr w:type="spellEnd"/>
             <w:r>
@@ -1828,6 +1372,7 @@
           <w:sz w:val="24"/>
           <w:szCs w:val="24"/>
         </w:rPr>
+        <w:lastRenderedPageBreak/>
         <w:t>Income</w:t>
       </w:r>
     </w:p>
@@ -1989,7 +1534,6 @@
                 <w:color w:val="000000" w:themeColor="text1"/>
               </w:rPr>
             </w:pPr>
-            <w:proofErr w:type="gramStart"/>
             <w:r>
               <w:rPr>
                 <w:rFonts w:ascii="Arial" w:hAnsi="Arial" w:cs="Arial"/>
@@ -2003,15 +1547,7 @@
                 <w:rFonts w:ascii="Arial" w:hAnsi="Arial" w:cs="Arial"/>
                 <w:color w:val="000000" w:themeColor="text1"/>
               </w:rPr>
-              <w:t>job</w:t>
-            </w:r>
-            <w:proofErr w:type="gramEnd"/>
-            <w:r>
-              <w:rPr>
-                <w:rFonts w:ascii="Arial" w:hAnsi="Arial" w:cs="Arial"/>
-                <w:color w:val="000000" w:themeColor="text1"/>
-              </w:rPr>
-              <w:t>.employer</w:t>
+              <w:t>job.employer</w:t>
             </w:r>
             <w:proofErr w:type="spellEnd"/>
             <w:r>
@@ -2035,29 +1571,16 @@
           <w:p>
             <w:pPr>
               <w:pStyle w:val="TableContents"/>
-            </w:pPr>
-            <w:proofErr w:type="gramStart"/>
-            <w:r>
-              <w:rPr>
-                <w:rFonts w:ascii="Arial" w:hAnsi="Arial" w:cs="Arial"/>
-                <w:color w:val="000000" w:themeColor="text1"/>
-              </w:rPr>
-              <w:t xml:space="preserve">{{ </w:t>
-            </w:r>
-            <w:r>
-              <w:rPr>
-                <w:rFonts w:ascii="Arial" w:hAnsi="Arial" w:cs="Arial"/>
-                <w:color w:val="000000" w:themeColor="text1"/>
-              </w:rPr>
-              <w:t>currency</w:t>
-            </w:r>
-            <w:proofErr w:type="gramEnd"/>
-            <w:r>
-              <w:rPr>
-                <w:rFonts w:ascii="Arial" w:hAnsi="Arial" w:cs="Arial"/>
-                <w:color w:val="000000" w:themeColor="text1"/>
-              </w:rPr>
-              <w:t>(</w:t>
+              <w:rPr>
+                <w:rFonts w:ascii="Arial" w:hAnsi="Arial" w:cs="Arial"/>
+              </w:rPr>
+            </w:pPr>
+            <w:r>
+              <w:rPr>
+                <w:rFonts w:ascii="Arial" w:hAnsi="Arial" w:cs="Arial"/>
+                <w:color w:val="000000" w:themeColor="text1"/>
+              </w:rPr>
+              <w:t>{{ currency(</w:t>
             </w:r>
             <w:proofErr w:type="spellStart"/>
             <w:r>
@@ -2302,8 +1825,10 @@
           <w:p>
             <w:pPr>
               <w:pStyle w:val="TableContents"/>
-            </w:pPr>
-            <w:proofErr w:type="gramStart"/>
+              <w:rPr>
+                <w:rFonts w:ascii="Arial" w:hAnsi="Arial" w:cs="Arial"/>
+              </w:rPr>
+            </w:pPr>
             <w:r>
               <w:rPr>
                 <w:rFonts w:ascii="Arial" w:hAnsi="Arial" w:cs="Arial"/>
@@ -2317,15 +1842,7 @@
                 <w:rFonts w:ascii="Arial" w:hAnsi="Arial" w:cs="Arial"/>
                 <w:color w:val="000000" w:themeColor="text1"/>
               </w:rPr>
-              <w:t>other</w:t>
-            </w:r>
-            <w:proofErr w:type="gramEnd"/>
-            <w:r>
-              <w:rPr>
-                <w:rFonts w:ascii="Arial" w:hAnsi="Arial" w:cs="Arial"/>
-                <w:color w:val="000000" w:themeColor="text1"/>
-              </w:rPr>
-              <w:t>_inc.type</w:t>
+              <w:t>other_inc.type</w:t>
             </w:r>
             <w:proofErr w:type="spellEnd"/>
             <w:r>
@@ -2349,22 +1866,16 @@
           <w:p>
             <w:pPr>
               <w:pStyle w:val="TableContents"/>
-            </w:pPr>
-            <w:proofErr w:type="gramStart"/>
-            <w:r>
-              <w:rPr>
-                <w:rFonts w:ascii="Arial" w:hAnsi="Arial" w:cs="Arial"/>
-                <w:color w:val="000000" w:themeColor="text1"/>
-              </w:rPr>
-              <w:t>{{ currency</w:t>
-            </w:r>
-            <w:proofErr w:type="gramEnd"/>
-            <w:r>
-              <w:rPr>
-                <w:rFonts w:ascii="Arial" w:hAnsi="Arial" w:cs="Arial"/>
-                <w:color w:val="000000" w:themeColor="text1"/>
-              </w:rPr>
-              <w:t>(</w:t>
+              <w:rPr>
+                <w:rFonts w:ascii="Arial" w:hAnsi="Arial" w:cs="Arial"/>
+              </w:rPr>
+            </w:pPr>
+            <w:r>
+              <w:rPr>
+                <w:rFonts w:ascii="Arial" w:hAnsi="Arial" w:cs="Arial"/>
+                <w:color w:val="000000" w:themeColor="text1"/>
+              </w:rPr>
+              <w:t>{{ currency(</w:t>
             </w:r>
             <w:proofErr w:type="spellStart"/>
             <w:r>
@@ -2545,14 +2056,7 @@
                 <w:rFonts w:ascii="Arial" w:hAnsi="Arial" w:cs="Arial"/>
                 <w:color w:val="000000" w:themeColor="text1"/>
               </w:rPr>
-              <w:t xml:space="preserve">{%tr </w:t>
-            </w:r>
-            <w:r>
-              <w:rPr>
-                <w:rFonts w:ascii="Arial" w:hAnsi="Arial" w:cs="Arial"/>
-                <w:color w:val="000000" w:themeColor="text1"/>
-              </w:rPr>
-              <w:t xml:space="preserve">for </w:t>
+              <w:t xml:space="preserve">{%tr for </w:t>
             </w:r>
             <w:proofErr w:type="spellStart"/>
             <w:r>
@@ -2607,7 +2111,6 @@
                 <w:color w:val="000000" w:themeColor="text1"/>
               </w:rPr>
             </w:pPr>
-            <w:proofErr w:type="gramStart"/>
             <w:r>
               <w:rPr>
                 <w:rFonts w:ascii="Arial" w:hAnsi="Arial" w:cs="Arial"/>
@@ -2621,15 +2124,7 @@
                 <w:rFonts w:ascii="Arial" w:hAnsi="Arial" w:cs="Arial"/>
                 <w:color w:val="000000" w:themeColor="text1"/>
               </w:rPr>
-              <w:t>income</w:t>
-            </w:r>
-            <w:proofErr w:type="gramEnd"/>
-            <w:r>
-              <w:rPr>
-                <w:rFonts w:ascii="Arial" w:hAnsi="Arial" w:cs="Arial"/>
-                <w:color w:val="000000" w:themeColor="text1"/>
-              </w:rPr>
-              <w:t>_asset.type</w:t>
+              <w:t>income_asset.type</w:t>
             </w:r>
             <w:proofErr w:type="spellEnd"/>
             <w:r>
@@ -2658,21 +2153,12 @@
                 <w:color w:val="000000" w:themeColor="text1"/>
               </w:rPr>
             </w:pPr>
-            <w:proofErr w:type="gramStart"/>
-            <w:r>
-              <w:rPr>
-                <w:rFonts w:ascii="Arial" w:hAnsi="Arial" w:cs="Arial"/>
-                <w:color w:val="000000" w:themeColor="text1"/>
-              </w:rPr>
-              <w:t>{{ currency</w:t>
-            </w:r>
-            <w:proofErr w:type="gramEnd"/>
-            <w:r>
-              <w:rPr>
-                <w:rFonts w:ascii="Arial" w:hAnsi="Arial" w:cs="Arial"/>
-                <w:color w:val="000000" w:themeColor="text1"/>
-              </w:rPr>
-              <w:t>(</w:t>
+            <w:r>
+              <w:rPr>
+                <w:rFonts w:ascii="Arial" w:hAnsi="Arial" w:cs="Arial"/>
+                <w:color w:val="000000" w:themeColor="text1"/>
+              </w:rPr>
+              <w:t>{{ currency(</w:t>
             </w:r>
             <w:proofErr w:type="spellStart"/>
             <w:r>
@@ -2764,27 +2250,7 @@
                 <w:bCs/>
                 <w:color w:val="000000" w:themeColor="text1"/>
               </w:rPr>
-              <w:t>Total Annual Income</w:t>
-            </w:r>
-            <w:proofErr w:type="gramStart"/>
-            <w:r>
-              <w:rPr>
-                <w:rFonts w:ascii="Arial" w:hAnsi="Arial" w:cs="Arial"/>
-                <w:b/>
-                <w:bCs/>
-                <w:color w:val="000000" w:themeColor="text1"/>
-              </w:rPr>
-              <w:t>:  {</w:t>
-            </w:r>
-            <w:proofErr w:type="gramEnd"/>
-            <w:r>
-              <w:rPr>
-                <w:rFonts w:ascii="Arial" w:hAnsi="Arial" w:cs="Arial"/>
-                <w:b/>
-                <w:bCs/>
-                <w:color w:val="000000" w:themeColor="text1"/>
-              </w:rPr>
-              <w:t xml:space="preserve">{ </w:t>
+              <w:t xml:space="preserve">Total Annual Income:  {{ </w:t>
             </w:r>
             <w:proofErr w:type="spellStart"/>
             <w:r>
@@ -2967,7 +2433,6 @@
                 <w:color w:val="000000" w:themeColor="text1"/>
               </w:rPr>
             </w:pPr>
-            <w:proofErr w:type="gramStart"/>
             <w:r>
               <w:rPr>
                 <w:rFonts w:ascii="Arial" w:hAnsi="Arial" w:cs="Arial"/>
@@ -2981,15 +2446,7 @@
                 <w:rFonts w:ascii="Arial" w:hAnsi="Arial" w:cs="Arial"/>
                 <w:color w:val="000000" w:themeColor="text1"/>
               </w:rPr>
-              <w:t>asset</w:t>
-            </w:r>
-            <w:proofErr w:type="gramEnd"/>
-            <w:r>
-              <w:rPr>
-                <w:rFonts w:ascii="Arial" w:hAnsi="Arial" w:cs="Arial"/>
-                <w:color w:val="000000" w:themeColor="text1"/>
-              </w:rPr>
-              <w:t>.type</w:t>
+              <w:t>asset.type</w:t>
             </w:r>
             <w:proofErr w:type="spellEnd"/>
             <w:r>
@@ -3018,28 +2475,12 @@
                 <w:color w:val="000000" w:themeColor="text1"/>
               </w:rPr>
             </w:pPr>
-            <w:proofErr w:type="gramStart"/>
-            <w:r>
-              <w:rPr>
-                <w:rFonts w:ascii="Arial" w:hAnsi="Arial" w:cs="Arial"/>
-                <w:color w:val="000000" w:themeColor="text1"/>
-              </w:rPr>
-              <w:t xml:space="preserve">{{ </w:t>
-            </w:r>
-            <w:r>
-              <w:rPr>
-                <w:rFonts w:ascii="Arial" w:hAnsi="Arial" w:cs="Arial"/>
-                <w:color w:val="000000" w:themeColor="text1"/>
-              </w:rPr>
-              <w:t>currency</w:t>
-            </w:r>
-            <w:proofErr w:type="gramEnd"/>
-            <w:r>
-              <w:rPr>
-                <w:rFonts w:ascii="Arial" w:hAnsi="Arial" w:cs="Arial"/>
-                <w:color w:val="000000" w:themeColor="text1"/>
-              </w:rPr>
-              <w:t>(</w:t>
+            <w:r>
+              <w:rPr>
+                <w:rFonts w:ascii="Arial" w:hAnsi="Arial" w:cs="Arial"/>
+                <w:color w:val="000000" w:themeColor="text1"/>
+              </w:rPr>
+              <w:t>{{ currency(</w:t>
             </w:r>
             <w:proofErr w:type="spellStart"/>
             <w:r>
@@ -3131,9 +2572,9 @@
                 <w:bCs/>
                 <w:color w:val="000000" w:themeColor="text1"/>
               </w:rPr>
-              <w:t xml:space="preserve">Total Value of Assets: </w:t>
-            </w:r>
-            <w:proofErr w:type="gramStart"/>
+              <w:t xml:space="preserve">Total Value of Assets: {{ </w:t>
+            </w:r>
+            <w:proofErr w:type="spellStart"/>
             <w:r>
               <w:rPr>
                 <w:rFonts w:ascii="Arial" w:hAnsi="Arial" w:cs="Arial"/>
@@ -3141,27 +2582,7 @@
                 <w:bCs/>
                 <w:color w:val="000000" w:themeColor="text1"/>
               </w:rPr>
-              <w:t xml:space="preserve">{{ </w:t>
-            </w:r>
-            <w:proofErr w:type="spellStart"/>
-            <w:r>
-              <w:rPr>
-                <w:rFonts w:ascii="Arial" w:hAnsi="Arial" w:cs="Arial"/>
-                <w:b/>
-                <w:bCs/>
-                <w:color w:val="000000" w:themeColor="text1"/>
-              </w:rPr>
-              <w:t>total</w:t>
-            </w:r>
-            <w:proofErr w:type="gramEnd"/>
-            <w:r>
-              <w:rPr>
-                <w:rFonts w:ascii="Arial" w:hAnsi="Arial" w:cs="Arial"/>
-                <w:b/>
-                <w:bCs/>
-                <w:color w:val="000000" w:themeColor="text1"/>
-              </w:rPr>
-              <w:t>_assets</w:t>
+              <w:t>total_assets</w:t>
             </w:r>
             <w:proofErr w:type="spellEnd"/>
             <w:r>
@@ -3206,7 +2627,6 @@
           <w:sz w:val="24"/>
           <w:szCs w:val="24"/>
         </w:rPr>
-        <w:lastRenderedPageBreak/>
         <w:t>Expenses</w:t>
       </w:r>
     </w:p>
@@ -3330,22 +2750,16 @@
           <w:p>
             <w:pPr>
               <w:pStyle w:val="TableContents"/>
-            </w:pPr>
-            <w:proofErr w:type="gramStart"/>
-            <w:r>
-              <w:rPr>
-                <w:rFonts w:ascii="Arial" w:hAnsi="Arial" w:cs="Arial"/>
-                <w:color w:val="000000" w:themeColor="text1"/>
-              </w:rPr>
-              <w:t>{{ expenses</w:t>
-            </w:r>
-            <w:proofErr w:type="gramEnd"/>
-            <w:r>
-              <w:rPr>
-                <w:rFonts w:ascii="Arial" w:hAnsi="Arial" w:cs="Arial"/>
-                <w:color w:val="000000" w:themeColor="text1"/>
-              </w:rPr>
-              <w:t>[expense].type }}</w:t>
+              <w:rPr>
+                <w:rFonts w:ascii="Arial" w:hAnsi="Arial" w:cs="Arial"/>
+              </w:rPr>
+            </w:pPr>
+            <w:r>
+              <w:rPr>
+                <w:rFonts w:ascii="Arial" w:hAnsi="Arial" w:cs="Arial"/>
+                <w:color w:val="000000" w:themeColor="text1"/>
+              </w:rPr>
+              <w:t>{{ expenses[expense].type }}</w:t>
             </w:r>
           </w:p>
         </w:tc>
@@ -3361,22 +2775,16 @@
           <w:p>
             <w:pPr>
               <w:pStyle w:val="TableContents"/>
-            </w:pPr>
-            <w:proofErr w:type="gramStart"/>
-            <w:r>
-              <w:rPr>
-                <w:rFonts w:ascii="Arial" w:hAnsi="Arial" w:cs="Arial"/>
-                <w:color w:val="000000" w:themeColor="text1"/>
-              </w:rPr>
-              <w:t>{{ currency</w:t>
-            </w:r>
-            <w:proofErr w:type="gramEnd"/>
-            <w:r>
-              <w:rPr>
-                <w:rFonts w:ascii="Arial" w:hAnsi="Arial" w:cs="Arial"/>
-                <w:color w:val="000000" w:themeColor="text1"/>
-              </w:rPr>
-              <w:t>(expenses[expense].value) }}</w:t>
+              <w:rPr>
+                <w:rFonts w:ascii="Arial" w:hAnsi="Arial" w:cs="Arial"/>
+              </w:rPr>
+            </w:pPr>
+            <w:r>
+              <w:rPr>
+                <w:rFonts w:ascii="Arial" w:hAnsi="Arial" w:cs="Arial"/>
+                <w:color w:val="000000" w:themeColor="text1"/>
+              </w:rPr>
+              <w:t>{{ currency(expenses[expense].value) }}</w:t>
             </w:r>
           </w:p>
         </w:tc>
@@ -3452,8 +2860,9 @@
                 <w:bCs/>
                 <w:color w:val="000000" w:themeColor="text1"/>
               </w:rPr>
-              <w:t xml:space="preserve">Total Amount of Annual </w:t>
-            </w:r>
+              <w:t xml:space="preserve">Total Amount of Annual Expenses: {{ </w:t>
+            </w:r>
+            <w:proofErr w:type="spellStart"/>
             <w:r>
               <w:rPr>
                 <w:rFonts w:ascii="Arial" w:hAnsi="Arial" w:cs="Arial"/>
@@ -3461,37 +2870,7 @@
                 <w:bCs/>
                 <w:color w:val="000000" w:themeColor="text1"/>
               </w:rPr>
-              <w:t xml:space="preserve">Expenses: </w:t>
-            </w:r>
-            <w:proofErr w:type="gramStart"/>
-            <w:r>
-              <w:rPr>
-                <w:rFonts w:ascii="Arial" w:hAnsi="Arial" w:cs="Arial"/>
-                <w:b/>
-                <w:bCs/>
-                <w:color w:val="000000" w:themeColor="text1"/>
-              </w:rPr>
-              <w:t xml:space="preserve">{{ </w:t>
-            </w:r>
-            <w:proofErr w:type="spellStart"/>
-            <w:r>
-              <w:rPr>
-                <w:rFonts w:ascii="Arial" w:hAnsi="Arial" w:cs="Arial"/>
-                <w:b/>
-                <w:bCs/>
-                <w:color w:val="000000" w:themeColor="text1"/>
-              </w:rPr>
-              <w:t>total</w:t>
-            </w:r>
-            <w:proofErr w:type="gramEnd"/>
-            <w:r>
-              <w:rPr>
-                <w:rFonts w:ascii="Arial" w:hAnsi="Arial" w:cs="Arial"/>
-                <w:b/>
-                <w:bCs/>
-                <w:color w:val="000000" w:themeColor="text1"/>
-              </w:rPr>
-              <w:t>_expenses</w:t>
+              <w:t>total_expenses</w:t>
             </w:r>
             <w:proofErr w:type="spellEnd"/>
             <w:r>
@@ -3515,7 +2894,13 @@
         </w:rPr>
       </w:pPr>
     </w:p>
-    <w:p/>
+    <w:p>
+      <w:pPr>
+        <w:rPr>
+          <w:rFonts w:ascii="Arial" w:hAnsi="Arial" w:cs="Arial"/>
+        </w:rPr>
+      </w:pPr>
+    </w:p>
     <w:sectPr>
       <w:pgSz w:w="12240" w:h="15840"/>
       <w:pgMar w:top="1134" w:right="1134" w:bottom="1134" w:left="1134" w:header="0" w:footer="0" w:gutter="0"/>

</xml_diff>

<commit_message>
changes to language and flow
</commit_message>
<xml_diff>
--- a/docassemble/Covid19debt/data/templates/debt_report.docx
+++ b/docassemble/Covid19debt/data/templates/debt_report.docx
@@ -23,86 +23,91 @@
           <w:sz w:val="32"/>
           <w:szCs w:val="32"/>
         </w:rPr>
-        <w:t>Debt Report for {{ user.name }}</w:t>
+        <w:t xml:space="preserve">Debt Report for </w:t>
+      </w:r>
+      <w:proofErr w:type="gramStart"/>
+      <w:r>
+        <w:rPr>
+          <w:rFonts w:ascii="Arial" w:hAnsi="Arial" w:cs="Arial"/>
+          <w:color w:val="000000" w:themeColor="text1"/>
+          <w:sz w:val="32"/>
+          <w:szCs w:val="32"/>
+        </w:rPr>
+        <w:t>{{ user.name</w:t>
+      </w:r>
+      <w:proofErr w:type="gramEnd"/>
+      <w:r>
+        <w:rPr>
+          <w:rFonts w:ascii="Arial" w:hAnsi="Arial" w:cs="Arial"/>
+          <w:color w:val="000000" w:themeColor="text1"/>
+          <w:sz w:val="32"/>
+          <w:szCs w:val="32"/>
+        </w:rPr>
+        <w:t xml:space="preserve"> }}</w:t>
       </w:r>
     </w:p>
     <w:p>
       <w:pPr>
-        <w:rPr>
-          <w:rFonts w:ascii="Arial" w:hAnsi="Arial" w:cs="Arial"/>
-          <w:color w:val="000000" w:themeColor="text1"/>
-        </w:rPr>
-      </w:pPr>
-      <w:r>
-        <w:rPr>
-          <w:rFonts w:ascii="Arial" w:hAnsi="Arial" w:cs="Arial"/>
-          <w:color w:val="000000" w:themeColor="text1"/>
-        </w:rPr>
-        <w:t xml:space="preserve">{{ </w:t>
+        <w:pStyle w:val="HTMLPreformatted"/>
+        <w:shd w:val="clear" w:color="auto" w:fill="FFFFFF"/>
+        <w:rPr>
+          <w:rFonts w:ascii="Arial" w:hAnsi="Arial" w:cs="Arial"/>
+          <w:color w:val="212529"/>
+          <w:sz w:val="21"/>
+          <w:szCs w:val="21"/>
+        </w:rPr>
+      </w:pPr>
+      <w:r>
+        <w:rPr>
+          <w:rFonts w:ascii="Arial" w:hAnsi="Arial" w:cs="Arial"/>
+          <w:color w:val="000000" w:themeColor="text1"/>
+        </w:rPr>
+        <w:t>{%</w:t>
+      </w:r>
+      <w:r>
+        <w:rPr>
+          <w:rFonts w:ascii="Arial" w:hAnsi="Arial" w:cs="Arial"/>
+          <w:color w:val="000000" w:themeColor="text1"/>
+        </w:rPr>
+        <w:t>p</w:t>
+      </w:r>
+      <w:r>
+        <w:rPr>
+          <w:rFonts w:ascii="Arial" w:hAnsi="Arial" w:cs="Arial"/>
+          <w:color w:val="000000" w:themeColor="text1"/>
+        </w:rPr>
+        <w:t xml:space="preserve"> if </w:t>
       </w:r>
       <w:proofErr w:type="spellStart"/>
-      <w:r>
-        <w:rPr>
-          <w:rFonts w:ascii="Arial" w:hAnsi="Arial" w:cs="Arial"/>
-          <w:color w:val="000000" w:themeColor="text1"/>
-        </w:rPr>
-        <w:t>user.address.address</w:t>
+      <w:proofErr w:type="gramStart"/>
+      <w:r>
+        <w:rPr>
+          <w:rFonts w:ascii="Arial" w:hAnsi="Arial" w:cs="Arial"/>
+          <w:color w:val="212529"/>
+          <w:sz w:val="21"/>
+          <w:szCs w:val="21"/>
+        </w:rPr>
+        <w:t>user.house</w:t>
+      </w:r>
+      <w:proofErr w:type="gramEnd"/>
+      <w:r>
+        <w:rPr>
+          <w:rFonts w:ascii="Arial" w:hAnsi="Arial" w:cs="Arial"/>
+          <w:color w:val="212529"/>
+          <w:sz w:val="21"/>
+          <w:szCs w:val="21"/>
+        </w:rPr>
+        <w:t>_status</w:t>
       </w:r>
       <w:proofErr w:type="spellEnd"/>
       <w:r>
         <w:rPr>
           <w:rFonts w:ascii="Arial" w:hAnsi="Arial" w:cs="Arial"/>
-          <w:color w:val="000000" w:themeColor="text1"/>
-        </w:rPr>
-        <w:t xml:space="preserve"> }} | {{ </w:t>
-      </w:r>
-      <w:proofErr w:type="spellStart"/>
-      <w:r>
-        <w:rPr>
-          <w:rFonts w:ascii="Arial" w:hAnsi="Arial" w:cs="Arial"/>
-          <w:color w:val="000000" w:themeColor="text1"/>
-        </w:rPr>
-        <w:t>user.address.city</w:t>
-      </w:r>
-      <w:proofErr w:type="spellEnd"/>
-      <w:r>
-        <w:rPr>
-          <w:rFonts w:ascii="Arial" w:hAnsi="Arial" w:cs="Arial"/>
-          <w:color w:val="000000" w:themeColor="text1"/>
-        </w:rPr>
-        <w:t xml:space="preserve"> }}, {{ </w:t>
-      </w:r>
-      <w:proofErr w:type="spellStart"/>
-      <w:r>
-        <w:rPr>
-          <w:rFonts w:ascii="Arial" w:hAnsi="Arial" w:cs="Arial"/>
-          <w:color w:val="000000" w:themeColor="text1"/>
-        </w:rPr>
-        <w:t>user.address.country</w:t>
-      </w:r>
-      <w:proofErr w:type="spellEnd"/>
-      <w:r>
-        <w:rPr>
-          <w:rFonts w:ascii="Arial" w:hAnsi="Arial" w:cs="Arial"/>
-          <w:color w:val="000000" w:themeColor="text1"/>
-        </w:rPr>
-        <w:t xml:space="preserve"> }} {{ user.address.zip }} | {{ </w:t>
-      </w:r>
-      <w:proofErr w:type="spellStart"/>
-      <w:r>
-        <w:rPr>
-          <w:rFonts w:ascii="Arial" w:hAnsi="Arial" w:cs="Arial"/>
-          <w:color w:val="000000" w:themeColor="text1"/>
-        </w:rPr>
-        <w:t>user.phone</w:t>
-      </w:r>
-      <w:proofErr w:type="spellEnd"/>
-      <w:r>
-        <w:rPr>
-          <w:rFonts w:ascii="Arial" w:hAnsi="Arial" w:cs="Arial"/>
-          <w:color w:val="000000" w:themeColor="text1"/>
-        </w:rPr>
-        <w:t xml:space="preserve"> }}</w:t>
+          <w:color w:val="212529"/>
+          <w:sz w:val="21"/>
+          <w:szCs w:val="21"/>
+        </w:rPr>
+        <w:t xml:space="preserve"> != ‘Homeless’ %} </w:t>
       </w:r>
     </w:p>
     <w:p>
@@ -112,29 +117,6 @@
           <w:color w:val="000000" w:themeColor="text1"/>
         </w:rPr>
       </w:pPr>
-      <w:r>
-        <w:rPr>
-          <w:rFonts w:ascii="Arial" w:hAnsi="Arial" w:cs="Arial"/>
-          <w:color w:val="000000" w:themeColor="text1"/>
-        </w:rPr>
-        <w:t xml:space="preserve">{{ </w:t>
-      </w:r>
-      <w:proofErr w:type="spellStart"/>
-      <w:r>
-        <w:rPr>
-          <w:rFonts w:ascii="Arial" w:hAnsi="Arial" w:cs="Arial"/>
-          <w:color w:val="000000" w:themeColor="text1"/>
-        </w:rPr>
-        <w:t>user.email</w:t>
-      </w:r>
-      <w:proofErr w:type="spellEnd"/>
-      <w:r>
-        <w:rPr>
-          <w:rFonts w:ascii="Arial" w:hAnsi="Arial" w:cs="Arial"/>
-          <w:color w:val="000000" w:themeColor="text1"/>
-        </w:rPr>
-        <w:t xml:space="preserve"> }}</w:t>
-      </w:r>
     </w:p>
     <w:p>
       <w:pPr>
@@ -143,6 +125,163 @@
           <w:color w:val="000000" w:themeColor="text1"/>
         </w:rPr>
       </w:pPr>
+      <w:proofErr w:type="gramStart"/>
+      <w:r>
+        <w:rPr>
+          <w:rFonts w:ascii="Arial" w:hAnsi="Arial" w:cs="Arial"/>
+          <w:color w:val="000000" w:themeColor="text1"/>
+        </w:rPr>
+        <w:t xml:space="preserve">{{ </w:t>
+      </w:r>
+      <w:proofErr w:type="spellStart"/>
+      <w:r>
+        <w:rPr>
+          <w:rFonts w:ascii="Arial" w:hAnsi="Arial" w:cs="Arial"/>
+          <w:color w:val="000000" w:themeColor="text1"/>
+        </w:rPr>
+        <w:t>user</w:t>
+      </w:r>
+      <w:proofErr w:type="gramEnd"/>
+      <w:r>
+        <w:rPr>
+          <w:rFonts w:ascii="Arial" w:hAnsi="Arial" w:cs="Arial"/>
+          <w:color w:val="000000" w:themeColor="text1"/>
+        </w:rPr>
+        <w:t>.address.address</w:t>
+      </w:r>
+      <w:proofErr w:type="spellEnd"/>
+      <w:r>
+        <w:rPr>
+          <w:rFonts w:ascii="Arial" w:hAnsi="Arial" w:cs="Arial"/>
+          <w:color w:val="000000" w:themeColor="text1"/>
+        </w:rPr>
+        <w:t xml:space="preserve"> }} | {{ </w:t>
+      </w:r>
+      <w:proofErr w:type="spellStart"/>
+      <w:r>
+        <w:rPr>
+          <w:rFonts w:ascii="Arial" w:hAnsi="Arial" w:cs="Arial"/>
+          <w:color w:val="000000" w:themeColor="text1"/>
+        </w:rPr>
+        <w:t>user.address.city</w:t>
+      </w:r>
+      <w:proofErr w:type="spellEnd"/>
+      <w:r>
+        <w:rPr>
+          <w:rFonts w:ascii="Arial" w:hAnsi="Arial" w:cs="Arial"/>
+          <w:color w:val="000000" w:themeColor="text1"/>
+        </w:rPr>
+        <w:t xml:space="preserve"> }}, {{ </w:t>
+      </w:r>
+      <w:proofErr w:type="spellStart"/>
+      <w:r>
+        <w:rPr>
+          <w:rFonts w:ascii="Arial" w:hAnsi="Arial" w:cs="Arial"/>
+          <w:color w:val="000000" w:themeColor="text1"/>
+        </w:rPr>
+        <w:t>user.address.country</w:t>
+      </w:r>
+      <w:proofErr w:type="spellEnd"/>
+      <w:r>
+        <w:rPr>
+          <w:rFonts w:ascii="Arial" w:hAnsi="Arial" w:cs="Arial"/>
+          <w:color w:val="000000" w:themeColor="text1"/>
+        </w:rPr>
+        <w:t xml:space="preserve"> }} {{ user.address.zip }} | {{ </w:t>
+      </w:r>
+      <w:proofErr w:type="spellStart"/>
+      <w:r>
+        <w:rPr>
+          <w:rFonts w:ascii="Arial" w:hAnsi="Arial" w:cs="Arial"/>
+          <w:color w:val="000000" w:themeColor="text1"/>
+        </w:rPr>
+        <w:t>user.phone</w:t>
+      </w:r>
+      <w:proofErr w:type="spellEnd"/>
+      <w:r>
+        <w:rPr>
+          <w:rFonts w:ascii="Arial" w:hAnsi="Arial" w:cs="Arial"/>
+          <w:color w:val="000000" w:themeColor="text1"/>
+        </w:rPr>
+        <w:t xml:space="preserve"> }}</w:t>
+      </w:r>
+    </w:p>
+    <w:p>
+      <w:pPr>
+        <w:rPr>
+          <w:rFonts w:ascii="Arial" w:hAnsi="Arial" w:cs="Arial"/>
+          <w:color w:val="000000" w:themeColor="text1"/>
+        </w:rPr>
+      </w:pPr>
+      <w:proofErr w:type="gramStart"/>
+      <w:r>
+        <w:rPr>
+          <w:rFonts w:ascii="Arial" w:hAnsi="Arial" w:cs="Arial"/>
+          <w:color w:val="000000" w:themeColor="text1"/>
+        </w:rPr>
+        <w:t xml:space="preserve">{{ </w:t>
+      </w:r>
+      <w:proofErr w:type="spellStart"/>
+      <w:r>
+        <w:rPr>
+          <w:rFonts w:ascii="Arial" w:hAnsi="Arial" w:cs="Arial"/>
+          <w:color w:val="000000" w:themeColor="text1"/>
+        </w:rPr>
+        <w:t>user</w:t>
+      </w:r>
+      <w:proofErr w:type="gramEnd"/>
+      <w:r>
+        <w:rPr>
+          <w:rFonts w:ascii="Arial" w:hAnsi="Arial" w:cs="Arial"/>
+          <w:color w:val="000000" w:themeColor="text1"/>
+        </w:rPr>
+        <w:t>.email</w:t>
+      </w:r>
+      <w:proofErr w:type="spellEnd"/>
+      <w:r>
+        <w:rPr>
+          <w:rFonts w:ascii="Arial" w:hAnsi="Arial" w:cs="Arial"/>
+          <w:color w:val="000000" w:themeColor="text1"/>
+        </w:rPr>
+        <w:t xml:space="preserve"> }}</w:t>
+      </w:r>
+    </w:p>
+    <w:p>
+      <w:pPr>
+        <w:rPr>
+          <w:rFonts w:ascii="Arial" w:hAnsi="Arial" w:cs="Arial"/>
+          <w:color w:val="000000" w:themeColor="text1"/>
+        </w:rPr>
+      </w:pPr>
+    </w:p>
+    <w:p>
+      <w:pPr>
+        <w:rPr>
+          <w:rFonts w:ascii="Arial" w:hAnsi="Arial" w:cs="Arial"/>
+          <w:color w:val="000000" w:themeColor="text1"/>
+        </w:rPr>
+      </w:pPr>
+      <w:r>
+        <w:rPr>
+          <w:rFonts w:ascii="Arial" w:hAnsi="Arial" w:cs="Arial"/>
+          <w:color w:val="000000" w:themeColor="text1"/>
+        </w:rPr>
+        <w:t>{%</w:t>
+      </w:r>
+      <w:r>
+        <w:rPr>
+          <w:rFonts w:ascii="Arial" w:hAnsi="Arial" w:cs="Arial"/>
+          <w:color w:val="000000" w:themeColor="text1"/>
+        </w:rPr>
+        <w:t>p</w:t>
+      </w:r>
+      <w:r>
+        <w:rPr>
+          <w:rFonts w:ascii="Arial" w:hAnsi="Arial" w:cs="Arial"/>
+          <w:color w:val="000000" w:themeColor="text1"/>
+        </w:rPr>
+        <w:t xml:space="preserve"> endif %} </w:t>
+      </w:r>
     </w:p>
     <w:p>
       <w:pPr>
@@ -175,12 +314,21 @@
           <w:color w:val="000000" w:themeColor="text1"/>
         </w:rPr>
       </w:pPr>
-      <w:r>
-        <w:rPr>
-          <w:rFonts w:ascii="Arial" w:hAnsi="Arial" w:cs="Arial"/>
-          <w:color w:val="000000" w:themeColor="text1"/>
-        </w:rPr>
-        <w:t>{{ user.name }}</w:t>
+      <w:proofErr w:type="gramStart"/>
+      <w:r>
+        <w:rPr>
+          <w:rFonts w:ascii="Arial" w:hAnsi="Arial" w:cs="Arial"/>
+          <w:color w:val="000000" w:themeColor="text1"/>
+        </w:rPr>
+        <w:t>{{ user.name</w:t>
+      </w:r>
+      <w:proofErr w:type="gramEnd"/>
+      <w:r>
+        <w:rPr>
+          <w:rFonts w:ascii="Arial" w:hAnsi="Arial" w:cs="Arial"/>
+          <w:color w:val="000000" w:themeColor="text1"/>
+        </w:rPr>
+        <w:t xml:space="preserve"> }}</w:t>
       </w:r>
     </w:p>
     <w:p>
@@ -190,6 +338,7 @@
           <w:color w:val="000000" w:themeColor="text1"/>
         </w:rPr>
       </w:pPr>
+      <w:proofErr w:type="gramStart"/>
       <w:r>
         <w:rPr>
           <w:rFonts w:ascii="Arial" w:hAnsi="Arial" w:cs="Arial"/>
@@ -206,6 +355,7 @@
         <w:t>user.dob</w:t>
       </w:r>
       <w:proofErr w:type="spellEnd"/>
+      <w:proofErr w:type="gramEnd"/>
       <w:r>
         <w:rPr>
           <w:rFonts w:ascii="Arial" w:hAnsi="Arial" w:cs="Arial"/>
@@ -250,7 +400,23 @@
           <w:rFonts w:ascii="Arial" w:hAnsi="Arial" w:cs="Arial"/>
           <w:color w:val="000000" w:themeColor="text1"/>
         </w:rPr>
-        <w:t>Work status: {{ user.work.true_values() }}</w:t>
+        <w:t xml:space="preserve">Work status: </w:t>
+      </w:r>
+      <w:proofErr w:type="gramStart"/>
+      <w:r>
+        <w:rPr>
+          <w:rFonts w:ascii="Arial" w:hAnsi="Arial" w:cs="Arial"/>
+          <w:color w:val="000000" w:themeColor="text1"/>
+        </w:rPr>
+        <w:t>{{ user</w:t>
+      </w:r>
+      <w:proofErr w:type="gramEnd"/>
+      <w:r>
+        <w:rPr>
+          <w:rFonts w:ascii="Arial" w:hAnsi="Arial" w:cs="Arial"/>
+          <w:color w:val="000000" w:themeColor="text1"/>
+        </w:rPr>
+        <w:t>.work.true_values() }}</w:t>
       </w:r>
     </w:p>
     <w:p>
@@ -265,7 +431,15 @@
           <w:rFonts w:ascii="Arial" w:hAnsi="Arial" w:cs="Arial"/>
           <w:color w:val="000000" w:themeColor="text1"/>
         </w:rPr>
-        <w:t xml:space="preserve">Housing Status: {{ </w:t>
+        <w:t xml:space="preserve">Housing Status: </w:t>
+      </w:r>
+      <w:proofErr w:type="gramStart"/>
+      <w:r>
+        <w:rPr>
+          <w:rFonts w:ascii="Arial" w:hAnsi="Arial" w:cs="Arial"/>
+          <w:color w:val="000000" w:themeColor="text1"/>
+        </w:rPr>
+        <w:t xml:space="preserve">{{ </w:t>
       </w:r>
       <w:proofErr w:type="spellStart"/>
       <w:r>
@@ -273,7 +447,15 @@
           <w:rFonts w:ascii="Arial" w:hAnsi="Arial" w:cs="Arial"/>
           <w:color w:val="000000" w:themeColor="text1"/>
         </w:rPr>
-        <w:t>user.house_status</w:t>
+        <w:t>user</w:t>
+      </w:r>
+      <w:proofErr w:type="gramEnd"/>
+      <w:r>
+        <w:rPr>
+          <w:rFonts w:ascii="Arial" w:hAnsi="Arial" w:cs="Arial"/>
+          <w:color w:val="000000" w:themeColor="text1"/>
+        </w:rPr>
+        <w:t>.house_status</w:t>
       </w:r>
       <w:proofErr w:type="spellEnd"/>
       <w:r>
@@ -365,6 +547,7 @@
         <w:t xml:space="preserve">{%p if </w:t>
       </w:r>
       <w:proofErr w:type="spellStart"/>
+      <w:proofErr w:type="gramStart"/>
       <w:r>
         <w:rPr>
           <w:rFonts w:ascii="Arial" w:eastAsia="Times New Roman" w:hAnsi="Arial" w:cs="Arial"/>
@@ -372,9 +555,9 @@
           <w:kern w:val="0"/>
           <w:lang w:eastAsia="en-US" w:bidi="ar-SA"/>
         </w:rPr>
-        <w:t>user.house_num</w:t>
-      </w:r>
-      <w:proofErr w:type="spellEnd"/>
+        <w:t>user.house</w:t>
+      </w:r>
+      <w:proofErr w:type="gramEnd"/>
       <w:r>
         <w:rPr>
           <w:rFonts w:ascii="Arial" w:eastAsia="Times New Roman" w:hAnsi="Arial" w:cs="Arial"/>
@@ -382,15 +565,9 @@
           <w:kern w:val="0"/>
           <w:lang w:eastAsia="en-US" w:bidi="ar-SA"/>
         </w:rPr>
-        <w:t xml:space="preserve"> %}</w:t>
-      </w:r>
-      <w:r>
-        <w:rPr>
-          <w:rFonts w:ascii="Arial" w:hAnsi="Arial" w:cs="Arial"/>
-          <w:color w:val="212529"/>
-        </w:rPr>
-        <w:t xml:space="preserve"> People in household: </w:t>
-      </w:r>
+        <w:t>_num</w:t>
+      </w:r>
+      <w:proofErr w:type="spellEnd"/>
       <w:r>
         <w:rPr>
           <w:rFonts w:ascii="Arial" w:eastAsia="Times New Roman" w:hAnsi="Arial" w:cs="Arial"/>
@@ -398,47 +575,15 @@
           <w:kern w:val="0"/>
           <w:lang w:eastAsia="en-US" w:bidi="ar-SA"/>
         </w:rPr>
-        <w:t xml:space="preserve">{{ </w:t>
-      </w:r>
-      <w:proofErr w:type="spellStart"/>
+        <w:t xml:space="preserve"> %}</w:t>
+      </w:r>
       <w:r>
         <w:rPr>
           <w:rFonts w:ascii="Arial" w:hAnsi="Arial" w:cs="Arial"/>
           <w:color w:val="212529"/>
         </w:rPr>
-        <w:t>user.house_num</w:t>
-      </w:r>
-      <w:proofErr w:type="spellEnd"/>
-      <w:r>
-        <w:rPr>
-          <w:rFonts w:ascii="Arial" w:hAnsi="Arial" w:cs="Arial"/>
-          <w:color w:val="212529"/>
-        </w:rPr>
-        <w:t xml:space="preserve"> }} </w:t>
-      </w:r>
-    </w:p>
-    <w:p>
-      <w:pPr>
-        <w:rPr>
-          <w:rFonts w:ascii="Arial" w:hAnsi="Arial" w:cs="Arial"/>
-          <w:color w:val="000000" w:themeColor="text1"/>
-        </w:rPr>
-      </w:pPr>
-      <w:r>
-        <w:rPr>
-          <w:rFonts w:ascii="Arial" w:hAnsi="Arial" w:cs="Arial"/>
-          <w:color w:val="000000" w:themeColor="text1"/>
-        </w:rPr>
-        <w:t>{%p endif %}</w:t>
-      </w:r>
-    </w:p>
-    <w:p>
-      <w:pPr>
-        <w:rPr>
-          <w:rFonts w:ascii="Arial" w:hAnsi="Arial" w:cs="Arial"/>
-          <w:color w:val="212529"/>
-        </w:rPr>
-      </w:pPr>
+        <w:t xml:space="preserve"> People in household: </w:t>
+      </w:r>
       <w:r>
         <w:rPr>
           <w:rFonts w:ascii="Arial" w:eastAsia="Times New Roman" w:hAnsi="Arial" w:cs="Arial"/>
@@ -446,9 +591,47 @@
           <w:kern w:val="0"/>
           <w:lang w:eastAsia="en-US" w:bidi="ar-SA"/>
         </w:rPr>
-        <w:t xml:space="preserve">{%p if </w:t>
+        <w:t xml:space="preserve">{{ </w:t>
       </w:r>
       <w:proofErr w:type="spellStart"/>
+      <w:r>
+        <w:rPr>
+          <w:rFonts w:ascii="Arial" w:hAnsi="Arial" w:cs="Arial"/>
+          <w:color w:val="212529"/>
+        </w:rPr>
+        <w:t>user.house_num</w:t>
+      </w:r>
+      <w:proofErr w:type="spellEnd"/>
+      <w:r>
+        <w:rPr>
+          <w:rFonts w:ascii="Arial" w:hAnsi="Arial" w:cs="Arial"/>
+          <w:color w:val="212529"/>
+        </w:rPr>
+        <w:t xml:space="preserve"> }} </w:t>
+      </w:r>
+    </w:p>
+    <w:p>
+      <w:pPr>
+        <w:rPr>
+          <w:rFonts w:ascii="Arial" w:hAnsi="Arial" w:cs="Arial"/>
+          <w:color w:val="000000" w:themeColor="text1"/>
+        </w:rPr>
+      </w:pPr>
+      <w:r>
+        <w:rPr>
+          <w:rFonts w:ascii="Arial" w:hAnsi="Arial" w:cs="Arial"/>
+          <w:color w:val="000000" w:themeColor="text1"/>
+        </w:rPr>
+        <w:t>{%p endif %}</w:t>
+      </w:r>
+    </w:p>
+    <w:p>
+      <w:pPr>
+        <w:rPr>
+          <w:rFonts w:ascii="Arial" w:hAnsi="Arial" w:cs="Arial"/>
+          <w:color w:val="212529"/>
+        </w:rPr>
+      </w:pPr>
       <w:r>
         <w:rPr>
           <w:rFonts w:ascii="Arial" w:eastAsia="Times New Roman" w:hAnsi="Arial" w:cs="Arial"/>
@@ -456,9 +639,10 @@
           <w:kern w:val="0"/>
           <w:lang w:eastAsia="en-US" w:bidi="ar-SA"/>
         </w:rPr>
-        <w:t>user.house_aware</w:t>
-      </w:r>
-      <w:proofErr w:type="spellEnd"/>
+        <w:t xml:space="preserve">{%p if </w:t>
+      </w:r>
+      <w:proofErr w:type="spellStart"/>
+      <w:proofErr w:type="gramStart"/>
       <w:r>
         <w:rPr>
           <w:rFonts w:ascii="Arial" w:eastAsia="Times New Roman" w:hAnsi="Arial" w:cs="Arial"/>
@@ -466,6 +650,26 @@
           <w:kern w:val="0"/>
           <w:lang w:eastAsia="en-US" w:bidi="ar-SA"/>
         </w:rPr>
+        <w:t>user.house</w:t>
+      </w:r>
+      <w:proofErr w:type="gramEnd"/>
+      <w:r>
+        <w:rPr>
+          <w:rFonts w:ascii="Arial" w:eastAsia="Times New Roman" w:hAnsi="Arial" w:cs="Arial"/>
+          <w:color w:val="212529"/>
+          <w:kern w:val="0"/>
+          <w:lang w:eastAsia="en-US" w:bidi="ar-SA"/>
+        </w:rPr>
+        <w:t>_aware</w:t>
+      </w:r>
+      <w:proofErr w:type="spellEnd"/>
+      <w:r>
+        <w:rPr>
+          <w:rFonts w:ascii="Arial" w:eastAsia="Times New Roman" w:hAnsi="Arial" w:cs="Arial"/>
+          <w:color w:val="212529"/>
+          <w:kern w:val="0"/>
+          <w:lang w:eastAsia="en-US" w:bidi="ar-SA"/>
+        </w:rPr>
         <w:t xml:space="preserve"> %} Household aware of debt situation: {{ </w:t>
       </w:r>
       <w:proofErr w:type="spellStart"/>
@@ -512,7 +716,15 @@
           <w:rFonts w:ascii="Arial" w:hAnsi="Arial" w:cs="Arial"/>
           <w:color w:val="000000" w:themeColor="text1"/>
         </w:rPr>
-        <w:t xml:space="preserve">Marriage Status: {{ </w:t>
+        <w:t xml:space="preserve">Marriage Status: </w:t>
+      </w:r>
+      <w:proofErr w:type="gramStart"/>
+      <w:r>
+        <w:rPr>
+          <w:rFonts w:ascii="Arial" w:hAnsi="Arial" w:cs="Arial"/>
+          <w:color w:val="000000" w:themeColor="text1"/>
+        </w:rPr>
+        <w:t xml:space="preserve">{{ </w:t>
       </w:r>
       <w:proofErr w:type="spellStart"/>
       <w:r>
@@ -520,7 +732,15 @@
           <w:rFonts w:ascii="Arial" w:hAnsi="Arial" w:cs="Arial"/>
           <w:color w:val="000000" w:themeColor="text1"/>
         </w:rPr>
-        <w:t>user.marriage</w:t>
+        <w:t>user</w:t>
+      </w:r>
+      <w:proofErr w:type="gramEnd"/>
+      <w:r>
+        <w:rPr>
+          <w:rFonts w:ascii="Arial" w:hAnsi="Arial" w:cs="Arial"/>
+          <w:color w:val="000000" w:themeColor="text1"/>
+        </w:rPr>
+        <w:t>.marriage</w:t>
       </w:r>
       <w:proofErr w:type="spellEnd"/>
       <w:r>
@@ -543,7 +763,23 @@
           <w:rFonts w:ascii="Arial" w:hAnsi="Arial" w:cs="Arial"/>
           <w:color w:val="000000" w:themeColor="text1"/>
         </w:rPr>
-        <w:t xml:space="preserve">Number of Dependents:  {{ </w:t>
+        <w:t>Number of Dependents</w:t>
+      </w:r>
+      <w:proofErr w:type="gramStart"/>
+      <w:r>
+        <w:rPr>
+          <w:rFonts w:ascii="Arial" w:hAnsi="Arial" w:cs="Arial"/>
+          <w:color w:val="000000" w:themeColor="text1"/>
+        </w:rPr>
+        <w:t>:  {</w:t>
+      </w:r>
+      <w:proofErr w:type="gramEnd"/>
+      <w:r>
+        <w:rPr>
+          <w:rFonts w:ascii="Arial" w:hAnsi="Arial" w:cs="Arial"/>
+          <w:color w:val="000000" w:themeColor="text1"/>
+        </w:rPr>
+        <w:t xml:space="preserve">{ </w:t>
       </w:r>
       <w:proofErr w:type="spellStart"/>
       <w:r>
@@ -588,7 +824,17 @@
           <w:sz w:val="24"/>
           <w:szCs w:val="24"/>
         </w:rPr>
-        <w:t xml:space="preserve">Current insolvency procedure: {{ </w:t>
+        <w:t xml:space="preserve">Current insolvency procedure: </w:t>
+      </w:r>
+      <w:proofErr w:type="gramStart"/>
+      <w:r>
+        <w:rPr>
+          <w:rFonts w:ascii="Arial" w:hAnsi="Arial" w:cs="Arial"/>
+          <w:color w:val="000000" w:themeColor="text1"/>
+          <w:sz w:val="24"/>
+          <w:szCs w:val="24"/>
+        </w:rPr>
+        <w:t xml:space="preserve">{{ </w:t>
       </w:r>
       <w:proofErr w:type="spellStart"/>
       <w:r>
@@ -598,7 +844,17 @@
           <w:sz w:val="24"/>
           <w:szCs w:val="24"/>
         </w:rPr>
-        <w:t>another_debt_solution</w:t>
+        <w:t>another</w:t>
+      </w:r>
+      <w:proofErr w:type="gramEnd"/>
+      <w:r>
+        <w:rPr>
+          <w:rFonts w:ascii="Arial" w:hAnsi="Arial" w:cs="Arial"/>
+          <w:color w:val="212529"/>
+          <w:sz w:val="24"/>
+          <w:szCs w:val="24"/>
+        </w:rPr>
+        <w:t>_debt_solution</w:t>
       </w:r>
       <w:proofErr w:type="spellEnd"/>
       <w:r>
@@ -889,6 +1145,7 @@
                 <w:color w:val="000000" w:themeColor="text1"/>
               </w:rPr>
             </w:pPr>
+            <w:proofErr w:type="gramStart"/>
             <w:r>
               <w:rPr>
                 <w:rFonts w:ascii="Arial" w:hAnsi="Arial" w:cs="Arial"/>
@@ -902,7 +1159,15 @@
                 <w:rFonts w:ascii="Arial" w:hAnsi="Arial" w:cs="Arial"/>
                 <w:color w:val="000000" w:themeColor="text1"/>
               </w:rPr>
-              <w:t>debt.creditor</w:t>
+              <w:t>debt</w:t>
+            </w:r>
+            <w:proofErr w:type="gramEnd"/>
+            <w:r>
+              <w:rPr>
+                <w:rFonts w:ascii="Arial" w:hAnsi="Arial" w:cs="Arial"/>
+                <w:color w:val="000000" w:themeColor="text1"/>
+              </w:rPr>
+              <w:t>.creditor</w:t>
             </w:r>
             <w:proofErr w:type="spellEnd"/>
             <w:r>
@@ -931,12 +1196,21 @@
                 <w:color w:val="000000" w:themeColor="text1"/>
               </w:rPr>
             </w:pPr>
-            <w:r>
-              <w:rPr>
-                <w:rFonts w:ascii="Arial" w:hAnsi="Arial" w:cs="Arial"/>
-                <w:color w:val="000000" w:themeColor="text1"/>
-              </w:rPr>
-              <w:t>{{ debt.name }}</w:t>
+            <w:proofErr w:type="gramStart"/>
+            <w:r>
+              <w:rPr>
+                <w:rFonts w:ascii="Arial" w:hAnsi="Arial" w:cs="Arial"/>
+                <w:color w:val="000000" w:themeColor="text1"/>
+              </w:rPr>
+              <w:t>{{ debt.name</w:t>
+            </w:r>
+            <w:proofErr w:type="gramEnd"/>
+            <w:r>
+              <w:rPr>
+                <w:rFonts w:ascii="Arial" w:hAnsi="Arial" w:cs="Arial"/>
+                <w:color w:val="000000" w:themeColor="text1"/>
+              </w:rPr>
+              <w:t xml:space="preserve"> }}</w:t>
             </w:r>
           </w:p>
         </w:tc>
@@ -957,12 +1231,21 @@
                 <w:color w:val="000000" w:themeColor="text1"/>
               </w:rPr>
             </w:pPr>
-            <w:r>
-              <w:rPr>
-                <w:rFonts w:ascii="Arial" w:hAnsi="Arial" w:cs="Arial"/>
-                <w:color w:val="000000" w:themeColor="text1"/>
-              </w:rPr>
-              <w:t>{{ currency(</w:t>
+            <w:proofErr w:type="gramStart"/>
+            <w:r>
+              <w:rPr>
+                <w:rFonts w:ascii="Arial" w:hAnsi="Arial" w:cs="Arial"/>
+                <w:color w:val="000000" w:themeColor="text1"/>
+              </w:rPr>
+              <w:t>{{ currency</w:t>
+            </w:r>
+            <w:proofErr w:type="gramEnd"/>
+            <w:r>
+              <w:rPr>
+                <w:rFonts w:ascii="Arial" w:hAnsi="Arial" w:cs="Arial"/>
+                <w:color w:val="000000" w:themeColor="text1"/>
+              </w:rPr>
+              <w:t>(</w:t>
             </w:r>
             <w:proofErr w:type="spellStart"/>
             <w:r>
@@ -999,6 +1282,7 @@
                 <w:color w:val="000000" w:themeColor="text1"/>
               </w:rPr>
             </w:pPr>
+            <w:proofErr w:type="gramStart"/>
             <w:r>
               <w:rPr>
                 <w:rFonts w:ascii="Arial" w:hAnsi="Arial" w:cs="Arial"/>
@@ -1012,7 +1296,15 @@
                 <w:rFonts w:ascii="Arial" w:hAnsi="Arial" w:cs="Arial"/>
                 <w:color w:val="000000" w:themeColor="text1"/>
               </w:rPr>
-              <w:t>debt.first_miss_date</w:t>
+              <w:t>debt</w:t>
+            </w:r>
+            <w:proofErr w:type="gramEnd"/>
+            <w:r>
+              <w:rPr>
+                <w:rFonts w:ascii="Arial" w:hAnsi="Arial" w:cs="Arial"/>
+                <w:color w:val="000000" w:themeColor="text1"/>
+              </w:rPr>
+              <w:t>.first_miss_date</w:t>
             </w:r>
             <w:proofErr w:type="spellEnd"/>
             <w:r>
@@ -1162,6 +1454,7 @@
                 <w:color w:val="000000" w:themeColor="text1"/>
               </w:rPr>
             </w:pPr>
+            <w:proofErr w:type="gramStart"/>
             <w:r>
               <w:rPr>
                 <w:rFonts w:ascii="Arial" w:hAnsi="Arial" w:cs="Arial"/>
@@ -1175,7 +1468,15 @@
                 <w:rFonts w:ascii="Arial" w:hAnsi="Arial" w:cs="Arial"/>
                 <w:color w:val="000000" w:themeColor="text1"/>
               </w:rPr>
-              <w:t>debt.creditor</w:t>
+              <w:t>debt</w:t>
+            </w:r>
+            <w:proofErr w:type="gramEnd"/>
+            <w:r>
+              <w:rPr>
+                <w:rFonts w:ascii="Arial" w:hAnsi="Arial" w:cs="Arial"/>
+                <w:color w:val="000000" w:themeColor="text1"/>
+              </w:rPr>
+              <w:t>.creditor</w:t>
             </w:r>
             <w:proofErr w:type="spellEnd"/>
             <w:r>
@@ -1204,12 +1505,21 @@
                 <w:color w:val="000000" w:themeColor="text1"/>
               </w:rPr>
             </w:pPr>
-            <w:r>
-              <w:rPr>
-                <w:rFonts w:ascii="Arial" w:hAnsi="Arial" w:cs="Arial"/>
-                <w:color w:val="000000" w:themeColor="text1"/>
-              </w:rPr>
-              <w:t>{{ debt.name }}</w:t>
+            <w:proofErr w:type="gramStart"/>
+            <w:r>
+              <w:rPr>
+                <w:rFonts w:ascii="Arial" w:hAnsi="Arial" w:cs="Arial"/>
+                <w:color w:val="000000" w:themeColor="text1"/>
+              </w:rPr>
+              <w:t>{{ debt.name</w:t>
+            </w:r>
+            <w:proofErr w:type="gramEnd"/>
+            <w:r>
+              <w:rPr>
+                <w:rFonts w:ascii="Arial" w:hAnsi="Arial" w:cs="Arial"/>
+                <w:color w:val="000000" w:themeColor="text1"/>
+              </w:rPr>
+              <w:t xml:space="preserve"> }}</w:t>
             </w:r>
           </w:p>
         </w:tc>
@@ -1229,6 +1539,7 @@
                 <w:rFonts w:ascii="Arial" w:hAnsi="Arial" w:cs="Arial"/>
               </w:rPr>
             </w:pPr>
+            <w:proofErr w:type="gramStart"/>
             <w:r>
               <w:rPr>
                 <w:rFonts w:ascii="Arial" w:hAnsi="Arial" w:cs="Arial"/>
@@ -1242,7 +1553,15 @@
                 <w:rFonts w:ascii="Arial" w:hAnsi="Arial" w:cs="Arial"/>
                 <w:color w:val="000000" w:themeColor="text1"/>
               </w:rPr>
-              <w:t>debt.value</w:t>
+              <w:t>debt</w:t>
+            </w:r>
+            <w:proofErr w:type="gramEnd"/>
+            <w:r>
+              <w:rPr>
+                <w:rFonts w:ascii="Arial" w:hAnsi="Arial" w:cs="Arial"/>
+                <w:color w:val="000000" w:themeColor="text1"/>
+              </w:rPr>
+              <w:t>.value</w:t>
             </w:r>
             <w:proofErr w:type="spellEnd"/>
             <w:r>
@@ -1271,6 +1590,7 @@
                 <w:color w:val="000000" w:themeColor="text1"/>
               </w:rPr>
             </w:pPr>
+            <w:proofErr w:type="gramStart"/>
             <w:r>
               <w:rPr>
                 <w:rFonts w:ascii="Arial" w:hAnsi="Arial" w:cs="Arial"/>
@@ -1284,7 +1604,15 @@
                 <w:rFonts w:ascii="Arial" w:hAnsi="Arial" w:cs="Arial"/>
                 <w:color w:val="000000" w:themeColor="text1"/>
               </w:rPr>
-              <w:t>debt.first_miss_date</w:t>
+              <w:t>debt</w:t>
+            </w:r>
+            <w:proofErr w:type="gramEnd"/>
+            <w:r>
+              <w:rPr>
+                <w:rFonts w:ascii="Arial" w:hAnsi="Arial" w:cs="Arial"/>
+                <w:color w:val="000000" w:themeColor="text1"/>
+              </w:rPr>
+              <w:t>.first_miss_date</w:t>
             </w:r>
             <w:proofErr w:type="spellEnd"/>
             <w:r>
@@ -1534,6 +1862,7 @@
                 <w:color w:val="000000" w:themeColor="text1"/>
               </w:rPr>
             </w:pPr>
+            <w:proofErr w:type="gramStart"/>
             <w:r>
               <w:rPr>
                 <w:rFonts w:ascii="Arial" w:hAnsi="Arial" w:cs="Arial"/>
@@ -1547,7 +1876,15 @@
                 <w:rFonts w:ascii="Arial" w:hAnsi="Arial" w:cs="Arial"/>
                 <w:color w:val="000000" w:themeColor="text1"/>
               </w:rPr>
-              <w:t>job.employer</w:t>
+              <w:t>job</w:t>
+            </w:r>
+            <w:proofErr w:type="gramEnd"/>
+            <w:r>
+              <w:rPr>
+                <w:rFonts w:ascii="Arial" w:hAnsi="Arial" w:cs="Arial"/>
+                <w:color w:val="000000" w:themeColor="text1"/>
+              </w:rPr>
+              <w:t>.employer</w:t>
             </w:r>
             <w:proofErr w:type="spellEnd"/>
             <w:r>
@@ -1575,12 +1912,21 @@
                 <w:rFonts w:ascii="Arial" w:hAnsi="Arial" w:cs="Arial"/>
               </w:rPr>
             </w:pPr>
-            <w:r>
-              <w:rPr>
-                <w:rFonts w:ascii="Arial" w:hAnsi="Arial" w:cs="Arial"/>
-                <w:color w:val="000000" w:themeColor="text1"/>
-              </w:rPr>
-              <w:t>{{ currency(</w:t>
+            <w:proofErr w:type="gramStart"/>
+            <w:r>
+              <w:rPr>
+                <w:rFonts w:ascii="Arial" w:hAnsi="Arial" w:cs="Arial"/>
+                <w:color w:val="000000" w:themeColor="text1"/>
+              </w:rPr>
+              <w:t>{{ currency</w:t>
+            </w:r>
+            <w:proofErr w:type="gramEnd"/>
+            <w:r>
+              <w:rPr>
+                <w:rFonts w:ascii="Arial" w:hAnsi="Arial" w:cs="Arial"/>
+                <w:color w:val="000000" w:themeColor="text1"/>
+              </w:rPr>
+              <w:t>(</w:t>
             </w:r>
             <w:proofErr w:type="spellStart"/>
             <w:r>
@@ -1829,6 +2175,7 @@
                 <w:rFonts w:ascii="Arial" w:hAnsi="Arial" w:cs="Arial"/>
               </w:rPr>
             </w:pPr>
+            <w:proofErr w:type="gramStart"/>
             <w:r>
               <w:rPr>
                 <w:rFonts w:ascii="Arial" w:hAnsi="Arial" w:cs="Arial"/>
@@ -1842,7 +2189,15 @@
                 <w:rFonts w:ascii="Arial" w:hAnsi="Arial" w:cs="Arial"/>
                 <w:color w:val="000000" w:themeColor="text1"/>
               </w:rPr>
-              <w:t>other_inc.type</w:t>
+              <w:t>other</w:t>
+            </w:r>
+            <w:proofErr w:type="gramEnd"/>
+            <w:r>
+              <w:rPr>
+                <w:rFonts w:ascii="Arial" w:hAnsi="Arial" w:cs="Arial"/>
+                <w:color w:val="000000" w:themeColor="text1"/>
+              </w:rPr>
+              <w:t>_inc.type</w:t>
             </w:r>
             <w:proofErr w:type="spellEnd"/>
             <w:r>
@@ -1870,12 +2225,21 @@
                 <w:rFonts w:ascii="Arial" w:hAnsi="Arial" w:cs="Arial"/>
               </w:rPr>
             </w:pPr>
-            <w:r>
-              <w:rPr>
-                <w:rFonts w:ascii="Arial" w:hAnsi="Arial" w:cs="Arial"/>
-                <w:color w:val="000000" w:themeColor="text1"/>
-              </w:rPr>
-              <w:t>{{ currency(</w:t>
+            <w:proofErr w:type="gramStart"/>
+            <w:r>
+              <w:rPr>
+                <w:rFonts w:ascii="Arial" w:hAnsi="Arial" w:cs="Arial"/>
+                <w:color w:val="000000" w:themeColor="text1"/>
+              </w:rPr>
+              <w:t>{{ currency</w:t>
+            </w:r>
+            <w:proofErr w:type="gramEnd"/>
+            <w:r>
+              <w:rPr>
+                <w:rFonts w:ascii="Arial" w:hAnsi="Arial" w:cs="Arial"/>
+                <w:color w:val="000000" w:themeColor="text1"/>
+              </w:rPr>
+              <w:t>(</w:t>
             </w:r>
             <w:proofErr w:type="spellStart"/>
             <w:r>
@@ -2111,6 +2475,7 @@
                 <w:color w:val="000000" w:themeColor="text1"/>
               </w:rPr>
             </w:pPr>
+            <w:proofErr w:type="gramStart"/>
             <w:r>
               <w:rPr>
                 <w:rFonts w:ascii="Arial" w:hAnsi="Arial" w:cs="Arial"/>
@@ -2124,7 +2489,15 @@
                 <w:rFonts w:ascii="Arial" w:hAnsi="Arial" w:cs="Arial"/>
                 <w:color w:val="000000" w:themeColor="text1"/>
               </w:rPr>
-              <w:t>income_asset.type</w:t>
+              <w:t>income</w:t>
+            </w:r>
+            <w:proofErr w:type="gramEnd"/>
+            <w:r>
+              <w:rPr>
+                <w:rFonts w:ascii="Arial" w:hAnsi="Arial" w:cs="Arial"/>
+                <w:color w:val="000000" w:themeColor="text1"/>
+              </w:rPr>
+              <w:t>_asset.type</w:t>
             </w:r>
             <w:proofErr w:type="spellEnd"/>
             <w:r>
@@ -2153,12 +2526,21 @@
                 <w:color w:val="000000" w:themeColor="text1"/>
               </w:rPr>
             </w:pPr>
-            <w:r>
-              <w:rPr>
-                <w:rFonts w:ascii="Arial" w:hAnsi="Arial" w:cs="Arial"/>
-                <w:color w:val="000000" w:themeColor="text1"/>
-              </w:rPr>
-              <w:t>{{ currency(</w:t>
+            <w:proofErr w:type="gramStart"/>
+            <w:r>
+              <w:rPr>
+                <w:rFonts w:ascii="Arial" w:hAnsi="Arial" w:cs="Arial"/>
+                <w:color w:val="000000" w:themeColor="text1"/>
+              </w:rPr>
+              <w:t>{{ currency</w:t>
+            </w:r>
+            <w:proofErr w:type="gramEnd"/>
+            <w:r>
+              <w:rPr>
+                <w:rFonts w:ascii="Arial" w:hAnsi="Arial" w:cs="Arial"/>
+                <w:color w:val="000000" w:themeColor="text1"/>
+              </w:rPr>
+              <w:t>(</w:t>
             </w:r>
             <w:proofErr w:type="spellStart"/>
             <w:r>
@@ -2250,7 +2632,27 @@
                 <w:bCs/>
                 <w:color w:val="000000" w:themeColor="text1"/>
               </w:rPr>
-              <w:t xml:space="preserve">Total Annual Income:  {{ </w:t>
+              <w:t>Total Annual Income</w:t>
+            </w:r>
+            <w:proofErr w:type="gramStart"/>
+            <w:r>
+              <w:rPr>
+                <w:rFonts w:ascii="Arial" w:hAnsi="Arial" w:cs="Arial"/>
+                <w:b/>
+                <w:bCs/>
+                <w:color w:val="000000" w:themeColor="text1"/>
+              </w:rPr>
+              <w:t>:  {</w:t>
+            </w:r>
+            <w:proofErr w:type="gramEnd"/>
+            <w:r>
+              <w:rPr>
+                <w:rFonts w:ascii="Arial" w:hAnsi="Arial" w:cs="Arial"/>
+                <w:b/>
+                <w:bCs/>
+                <w:color w:val="000000" w:themeColor="text1"/>
+              </w:rPr>
+              <w:t xml:space="preserve">{ </w:t>
             </w:r>
             <w:proofErr w:type="spellStart"/>
             <w:r>
@@ -2433,6 +2835,7 @@
                 <w:color w:val="000000" w:themeColor="text1"/>
               </w:rPr>
             </w:pPr>
+            <w:proofErr w:type="gramStart"/>
             <w:r>
               <w:rPr>
                 <w:rFonts w:ascii="Arial" w:hAnsi="Arial" w:cs="Arial"/>
@@ -2446,7 +2849,15 @@
                 <w:rFonts w:ascii="Arial" w:hAnsi="Arial" w:cs="Arial"/>
                 <w:color w:val="000000" w:themeColor="text1"/>
               </w:rPr>
-              <w:t>asset.type</w:t>
+              <w:t>asset</w:t>
+            </w:r>
+            <w:proofErr w:type="gramEnd"/>
+            <w:r>
+              <w:rPr>
+                <w:rFonts w:ascii="Arial" w:hAnsi="Arial" w:cs="Arial"/>
+                <w:color w:val="000000" w:themeColor="text1"/>
+              </w:rPr>
+              <w:t>.type</w:t>
             </w:r>
             <w:proofErr w:type="spellEnd"/>
             <w:r>
@@ -2475,12 +2886,21 @@
                 <w:color w:val="000000" w:themeColor="text1"/>
               </w:rPr>
             </w:pPr>
-            <w:r>
-              <w:rPr>
-                <w:rFonts w:ascii="Arial" w:hAnsi="Arial" w:cs="Arial"/>
-                <w:color w:val="000000" w:themeColor="text1"/>
-              </w:rPr>
-              <w:t>{{ currency(</w:t>
+            <w:proofErr w:type="gramStart"/>
+            <w:r>
+              <w:rPr>
+                <w:rFonts w:ascii="Arial" w:hAnsi="Arial" w:cs="Arial"/>
+                <w:color w:val="000000" w:themeColor="text1"/>
+              </w:rPr>
+              <w:t>{{ currency</w:t>
+            </w:r>
+            <w:proofErr w:type="gramEnd"/>
+            <w:r>
+              <w:rPr>
+                <w:rFonts w:ascii="Arial" w:hAnsi="Arial" w:cs="Arial"/>
+                <w:color w:val="000000" w:themeColor="text1"/>
+              </w:rPr>
+              <w:t>(</w:t>
             </w:r>
             <w:proofErr w:type="spellStart"/>
             <w:r>
@@ -2572,9 +2992,9 @@
                 <w:bCs/>
                 <w:color w:val="000000" w:themeColor="text1"/>
               </w:rPr>
-              <w:t xml:space="preserve">Total Value of Assets: {{ </w:t>
-            </w:r>
-            <w:proofErr w:type="spellStart"/>
+              <w:t xml:space="preserve">Total Value of Assets: </w:t>
+            </w:r>
+            <w:proofErr w:type="gramStart"/>
             <w:r>
               <w:rPr>
                 <w:rFonts w:ascii="Arial" w:hAnsi="Arial" w:cs="Arial"/>
@@ -2582,7 +3002,27 @@
                 <w:bCs/>
                 <w:color w:val="000000" w:themeColor="text1"/>
               </w:rPr>
-              <w:t>total_assets</w:t>
+              <w:t xml:space="preserve">{{ </w:t>
+            </w:r>
+            <w:proofErr w:type="spellStart"/>
+            <w:r>
+              <w:rPr>
+                <w:rFonts w:ascii="Arial" w:hAnsi="Arial" w:cs="Arial"/>
+                <w:b/>
+                <w:bCs/>
+                <w:color w:val="000000" w:themeColor="text1"/>
+              </w:rPr>
+              <w:t>total</w:t>
+            </w:r>
+            <w:proofErr w:type="gramEnd"/>
+            <w:r>
+              <w:rPr>
+                <w:rFonts w:ascii="Arial" w:hAnsi="Arial" w:cs="Arial"/>
+                <w:b/>
+                <w:bCs/>
+                <w:color w:val="000000" w:themeColor="text1"/>
+              </w:rPr>
+              <w:t>_assets</w:t>
             </w:r>
             <w:proofErr w:type="spellEnd"/>
             <w:r>
@@ -2754,12 +3194,21 @@
                 <w:rFonts w:ascii="Arial" w:hAnsi="Arial" w:cs="Arial"/>
               </w:rPr>
             </w:pPr>
-            <w:r>
-              <w:rPr>
-                <w:rFonts w:ascii="Arial" w:hAnsi="Arial" w:cs="Arial"/>
-                <w:color w:val="000000" w:themeColor="text1"/>
-              </w:rPr>
-              <w:t>{{ expenses[expense].type }}</w:t>
+            <w:proofErr w:type="gramStart"/>
+            <w:r>
+              <w:rPr>
+                <w:rFonts w:ascii="Arial" w:hAnsi="Arial" w:cs="Arial"/>
+                <w:color w:val="000000" w:themeColor="text1"/>
+              </w:rPr>
+              <w:t>{{ expenses</w:t>
+            </w:r>
+            <w:proofErr w:type="gramEnd"/>
+            <w:r>
+              <w:rPr>
+                <w:rFonts w:ascii="Arial" w:hAnsi="Arial" w:cs="Arial"/>
+                <w:color w:val="000000" w:themeColor="text1"/>
+              </w:rPr>
+              <w:t>[expense].type }}</w:t>
             </w:r>
           </w:p>
         </w:tc>
@@ -2779,12 +3228,21 @@
                 <w:rFonts w:ascii="Arial" w:hAnsi="Arial" w:cs="Arial"/>
               </w:rPr>
             </w:pPr>
-            <w:r>
-              <w:rPr>
-                <w:rFonts w:ascii="Arial" w:hAnsi="Arial" w:cs="Arial"/>
-                <w:color w:val="000000" w:themeColor="text1"/>
-              </w:rPr>
-              <w:t>{{ currency(expenses[expense].value) }}</w:t>
+            <w:proofErr w:type="gramStart"/>
+            <w:r>
+              <w:rPr>
+                <w:rFonts w:ascii="Arial" w:hAnsi="Arial" w:cs="Arial"/>
+                <w:color w:val="000000" w:themeColor="text1"/>
+              </w:rPr>
+              <w:t>{{ currency</w:t>
+            </w:r>
+            <w:proofErr w:type="gramEnd"/>
+            <w:r>
+              <w:rPr>
+                <w:rFonts w:ascii="Arial" w:hAnsi="Arial" w:cs="Arial"/>
+                <w:color w:val="000000" w:themeColor="text1"/>
+              </w:rPr>
+              <w:t>(expenses[expense].value) }}</w:t>
             </w:r>
           </w:p>
         </w:tc>
@@ -2860,9 +3318,9 @@
                 <w:bCs/>
                 <w:color w:val="000000" w:themeColor="text1"/>
               </w:rPr>
-              <w:t xml:space="preserve">Total Amount of Annual Expenses: {{ </w:t>
-            </w:r>
-            <w:proofErr w:type="spellStart"/>
+              <w:t xml:space="preserve">Total Amount of Annual Expenses: </w:t>
+            </w:r>
+            <w:proofErr w:type="gramStart"/>
             <w:r>
               <w:rPr>
                 <w:rFonts w:ascii="Arial" w:hAnsi="Arial" w:cs="Arial"/>
@@ -2870,7 +3328,27 @@
                 <w:bCs/>
                 <w:color w:val="000000" w:themeColor="text1"/>
               </w:rPr>
-              <w:t>total_expenses</w:t>
+              <w:t xml:space="preserve">{{ </w:t>
+            </w:r>
+            <w:proofErr w:type="spellStart"/>
+            <w:r>
+              <w:rPr>
+                <w:rFonts w:ascii="Arial" w:hAnsi="Arial" w:cs="Arial"/>
+                <w:b/>
+                <w:bCs/>
+                <w:color w:val="000000" w:themeColor="text1"/>
+              </w:rPr>
+              <w:t>total</w:t>
+            </w:r>
+            <w:proofErr w:type="gramEnd"/>
+            <w:r>
+              <w:rPr>
+                <w:rFonts w:ascii="Arial" w:hAnsi="Arial" w:cs="Arial"/>
+                <w:b/>
+                <w:bCs/>
+                <w:color w:val="000000" w:themeColor="text1"/>
+              </w:rPr>
+              <w:t>_expenses</w:t>
             </w:r>
             <w:proofErr w:type="spellEnd"/>
             <w:r>

</xml_diff>